<commit_message>
Added local timestamp in saving prediction
</commit_message>
<xml_diff>
--- a/documents/Breast_Cancer_Detection_LLD.docx
+++ b/documents/Breast_Cancer_Detection_LLD.docx
@@ -3452,7 +3452,6 @@
                 <w:szCs w:val="22"/>
               </w:rPr>
             </w:pPr>
-            <w:proofErr w:type="spellStart"/>
             <w:r>
               <w:rPr>
                 <w:rFonts w:eastAsia="Calibri" w:cs="Arial"/>
@@ -3471,7 +3470,6 @@
               </w:rPr>
               <w:t>Alam</w:t>
             </w:r>
-            <w:proofErr w:type="spellEnd"/>
           </w:p>
           <w:p>
             <w:pPr>
@@ -3619,7 +3617,6 @@
                 <w:szCs w:val="22"/>
               </w:rPr>
             </w:pPr>
-            <w:proofErr w:type="spellStart"/>
             <w:r>
               <w:rPr>
                 <w:rFonts w:eastAsia="Calibri" w:cs="Arial"/>
@@ -3638,7 +3635,6 @@
               </w:rPr>
               <w:t>Alam</w:t>
             </w:r>
-            <w:proofErr w:type="spellEnd"/>
           </w:p>
           <w:p>
             <w:pPr>
@@ -3657,19 +3653,8 @@
                 <w:color w:val="000000" w:themeColor="text1"/>
                 <w:szCs w:val="22"/>
               </w:rPr>
-              <w:t xml:space="preserve">Hemant </w:t>
-            </w:r>
-            <w:proofErr w:type="spellStart"/>
-            <w:r>
-              <w:rPr>
-                <w:rFonts w:eastAsia="Calibri" w:cs="Arial"/>
-                <w:bCs/>
-                <w:color w:val="000000" w:themeColor="text1"/>
-                <w:szCs w:val="22"/>
-              </w:rPr>
-              <w:t>Gauam</w:t>
-            </w:r>
-            <w:proofErr w:type="spellEnd"/>
+              <w:t>Hemant Gauam</w:t>
+            </w:r>
           </w:p>
           <w:p>
             <w:pPr>
@@ -3780,30 +3765,14 @@
           <w:color w:val="000000" w:themeColor="text1"/>
           <w:lang w:val="en-GB"/>
         </w:rPr>
-        <w:t xml:space="preserve">breast cancer </w:t>
-      </w:r>
-      <w:proofErr w:type="spellStart"/>
-      <w:r>
-        <w:rPr>
-          <w:color w:val="000000" w:themeColor="text1"/>
-          <w:lang w:val="en-GB"/>
-        </w:rPr>
-        <w:t>detection</w:t>
-      </w:r>
-      <w:r>
-        <w:rPr>
-          <w:color w:val="000000" w:themeColor="text1"/>
-          <w:lang w:val="en-GB"/>
-        </w:rPr>
-        <w:t>where</w:t>
-      </w:r>
-      <w:proofErr w:type="spellEnd"/>
-      <w:r>
-        <w:rPr>
-          <w:color w:val="000000" w:themeColor="text1"/>
-          <w:lang w:val="en-GB"/>
-        </w:rPr>
-        <w:t xml:space="preserve"> the user will only give the data</w:t>
+        <w:t>breast cancer detection</w:t>
+      </w:r>
+      <w:r>
+        <w:rPr>
+          <w:color w:val="000000" w:themeColor="text1"/>
+          <w:lang w:val="en-GB"/>
+        </w:rPr>
+        <w:t>where the user will only give the data</w:t>
       </w:r>
       <w:r>
         <w:rPr>
@@ -3868,21 +3837,12 @@
         </w:rPr>
         <w:t xml:space="preserve">shown </w:t>
       </w:r>
-      <w:proofErr w:type="spellStart"/>
-      <w:r>
-        <w:rPr>
-          <w:color w:val="000000" w:themeColor="text1"/>
-          <w:lang w:val="en-GB"/>
-        </w:rPr>
-        <w:t>wheather</w:t>
-      </w:r>
-      <w:proofErr w:type="spellEnd"/>
-      <w:r>
-        <w:rPr>
-          <w:color w:val="000000" w:themeColor="text1"/>
-          <w:lang w:val="en-GB"/>
-        </w:rPr>
-        <w:t xml:space="preserve"> the cancer type is </w:t>
+      <w:r>
+        <w:rPr>
+          <w:color w:val="000000" w:themeColor="text1"/>
+          <w:lang w:val="en-GB"/>
+        </w:rPr>
+        <w:t xml:space="preserve">wheather the cancer type is </w:t>
       </w:r>
       <w:r>
         <w:rPr>
@@ -3975,15 +3935,7 @@
           <w:color w:val="000000" w:themeColor="text1"/>
           <w:lang w:val="en-GB"/>
         </w:rPr>
-        <w:t xml:space="preserve">: Integration of UI to all the </w:t>
-      </w:r>
-      <w:proofErr w:type="gramStart"/>
-      <w:r>
-        <w:rPr>
-          <w:color w:val="000000" w:themeColor="text1"/>
-          <w:lang w:val="en-GB"/>
-        </w:rPr>
-        <w:t>functionalities</w:t>
+        <w:t>: Integration of UI to all the functionalities</w:t>
       </w:r>
       <w:r>
         <w:rPr>
@@ -3992,7 +3944,6 @@
         </w:rPr>
         <w:t>(</w:t>
       </w:r>
-      <w:proofErr w:type="gramEnd"/>
       <w:r>
         <w:rPr>
           <w:color w:val="000000" w:themeColor="text1"/>
@@ -4154,7 +4105,6 @@
           <w:lang w:val="en-GB"/>
         </w:rPr>
       </w:pPr>
-      <w:proofErr w:type="spellStart"/>
       <w:r>
         <w:rPr>
           <w:color w:val="000000" w:themeColor="text1"/>
@@ -4174,45 +4124,21 @@
           <w:color w:val="000000" w:themeColor="text1"/>
           <w:lang w:val="en-GB"/>
         </w:rPr>
-        <w:t>data</w:t>
-      </w:r>
-      <w:proofErr w:type="spellEnd"/>
-      <w:r>
-        <w:rPr>
-          <w:color w:val="000000" w:themeColor="text1"/>
-          <w:lang w:val="en-GB"/>
-        </w:rPr>
-        <w:t xml:space="preserve"> </w:t>
-      </w:r>
-      <w:r>
-        <w:rPr>
-          <w:color w:val="000000" w:themeColor="text1"/>
-          <w:lang w:val="en-GB"/>
-        </w:rPr>
-        <w:t xml:space="preserve">into mongo </w:t>
-      </w:r>
-      <w:proofErr w:type="spellStart"/>
-      <w:r>
-        <w:rPr>
-          <w:color w:val="000000" w:themeColor="text1"/>
-          <w:lang w:val="en-GB"/>
-        </w:rPr>
-        <w:t>db</w:t>
-      </w:r>
-      <w:r>
-        <w:rPr>
-          <w:color w:val="000000" w:themeColor="text1"/>
-          <w:lang w:val="en-GB"/>
-        </w:rPr>
-        <w:t>after</w:t>
-      </w:r>
-      <w:proofErr w:type="spellEnd"/>
-      <w:r>
-        <w:rPr>
-          <w:color w:val="000000" w:themeColor="text1"/>
-          <w:lang w:val="en-GB"/>
-        </w:rPr>
-        <w:t xml:space="preserve"> cleaning it</w:t>
+        <w:t xml:space="preserve">data </w:t>
+      </w:r>
+      <w:r>
+        <w:rPr>
+          <w:color w:val="000000" w:themeColor="text1"/>
+          <w:lang w:val="en-GB"/>
+        </w:rPr>
+        <w:t>into mongo db</w:t>
+      </w:r>
+      <w:r>
+        <w:rPr>
+          <w:color w:val="000000" w:themeColor="text1"/>
+          <w:lang w:val="en-GB"/>
+        </w:rPr>
+        <w:t>after cleaning it</w:t>
       </w:r>
       <w:r>
         <w:rPr>
@@ -4226,23 +4152,7 @@
           <w:color w:val="000000" w:themeColor="text1"/>
           <w:lang w:val="en-GB"/>
         </w:rPr>
-        <w:t xml:space="preserve">nd convert that data into </w:t>
-      </w:r>
-      <w:proofErr w:type="spellStart"/>
-      <w:r>
-        <w:rPr>
-          <w:color w:val="000000" w:themeColor="text1"/>
-          <w:lang w:val="en-GB"/>
-        </w:rPr>
-        <w:t>dataframe</w:t>
-      </w:r>
-      <w:proofErr w:type="spellEnd"/>
-      <w:r>
-        <w:rPr>
-          <w:color w:val="000000" w:themeColor="text1"/>
-          <w:lang w:val="en-GB"/>
-        </w:rPr>
-        <w:t>.</w:t>
+        <w:t>nd convert that data into dataframe.</w:t>
       </w:r>
     </w:p>
     <w:p>
@@ -4360,21 +4270,12 @@
         </w:rPr>
         <w:t>4</w:t>
       </w:r>
-      <w:proofErr w:type="gramStart"/>
-      <w:r>
-        <w:rPr>
-          <w:color w:val="000000" w:themeColor="text1"/>
-          <w:lang w:val="en-GB"/>
-        </w:rPr>
-        <w:t>models  and</w:t>
-      </w:r>
-      <w:proofErr w:type="gramEnd"/>
-      <w:r>
-        <w:rPr>
-          <w:color w:val="000000" w:themeColor="text1"/>
-          <w:lang w:val="en-GB"/>
-        </w:rPr>
-        <w:t xml:space="preserve"> show multiple metrics for them.</w:t>
+      <w:r>
+        <w:rPr>
+          <w:color w:val="000000" w:themeColor="text1"/>
+          <w:lang w:val="en-GB"/>
+        </w:rPr>
+        <w:t>models  and show multiple metrics for them.</w:t>
       </w:r>
     </w:p>
     <w:p>
@@ -4981,7 +4882,6 @@
                 <w:color w:val="000000" w:themeColor="text1"/>
               </w:rPr>
             </w:pPr>
-            <w:proofErr w:type="spellStart"/>
             <w:r>
               <w:rPr>
                 <w:b/>
@@ -4990,7 +4890,6 @@
               </w:rPr>
               <w:t>DatabaseConnect</w:t>
             </w:r>
-            <w:proofErr w:type="spellEnd"/>
           </w:p>
         </w:tc>
         <w:tc>
@@ -5010,21 +4909,7 @@
               <w:rPr>
                 <w:color w:val="000000" w:themeColor="text1"/>
               </w:rPr>
-              <w:t xml:space="preserve">As soon as the object of this class is created, connection will be </w:t>
-            </w:r>
-            <w:proofErr w:type="gramStart"/>
-            <w:r>
-              <w:rPr>
-                <w:color w:val="000000" w:themeColor="text1"/>
-              </w:rPr>
-              <w:t>establish</w:t>
-            </w:r>
-            <w:proofErr w:type="gramEnd"/>
-            <w:r>
-              <w:rPr>
-                <w:color w:val="000000" w:themeColor="text1"/>
-              </w:rPr>
-              <w:t xml:space="preserve"> with mongo db.</w:t>
+              <w:t>As soon as the object of this class is created, connection will be establish with mongo db.</w:t>
             </w:r>
           </w:p>
         </w:tc>
@@ -5066,14 +4951,12 @@
                 <w:color w:val="000000" w:themeColor="text1"/>
               </w:rPr>
             </w:pPr>
-            <w:proofErr w:type="spellStart"/>
             <w:r>
               <w:rPr>
                 <w:color w:val="000000" w:themeColor="text1"/>
               </w:rPr>
               <w:t>storeTrainTestCSVToDB</w:t>
             </w:r>
-            <w:proofErr w:type="spellEnd"/>
           </w:p>
         </w:tc>
         <w:tc>
@@ -5145,19 +5028,11 @@
               </w:rPr>
               <w:t xml:space="preserve">This method will be used to </w:t>
             </w:r>
-            <w:proofErr w:type="spellStart"/>
-            <w:r>
-              <w:rPr>
-                <w:color w:val="000000" w:themeColor="text1"/>
-              </w:rPr>
-              <w:t>to</w:t>
-            </w:r>
-            <w:proofErr w:type="spellEnd"/>
-            <w:r>
-              <w:rPr>
-                <w:color w:val="000000" w:themeColor="text1"/>
-              </w:rPr>
-              <w:t xml:space="preserve"> store </w:t>
+            <w:r>
+              <w:rPr>
+                <w:color w:val="000000" w:themeColor="text1"/>
+              </w:rPr>
+              <w:t xml:space="preserve">to store </w:t>
             </w:r>
             <w:r>
               <w:rPr>
@@ -5320,21 +5195,7 @@
               <w:rPr>
                 <w:color w:val="000000" w:themeColor="text1"/>
               </w:rPr>
-              <w:t xml:space="preserve">Df: complete </w:t>
-            </w:r>
-            <w:proofErr w:type="spellStart"/>
-            <w:r>
-              <w:rPr>
-                <w:color w:val="000000" w:themeColor="text1"/>
-              </w:rPr>
-              <w:t>dataframe</w:t>
-            </w:r>
-            <w:proofErr w:type="spellEnd"/>
-            <w:r>
-              <w:rPr>
-                <w:color w:val="000000" w:themeColor="text1"/>
-              </w:rPr>
-              <w:t xml:space="preserve"> is getting passed in this method to store in DB</w:t>
+              <w:t>Df: complete dataframe is getting passed in this method to store in DB</w:t>
             </w:r>
           </w:p>
         </w:tc>
@@ -5368,14 +5229,12 @@
                 <w:color w:val="000000" w:themeColor="text1"/>
               </w:rPr>
             </w:pPr>
-            <w:proofErr w:type="spellStart"/>
             <w:r>
               <w:rPr>
                 <w:color w:val="000000" w:themeColor="text1"/>
               </w:rPr>
               <w:t>ouptput</w:t>
             </w:r>
-            <w:proofErr w:type="spellEnd"/>
           </w:p>
         </w:tc>
         <w:tc>
@@ -5590,14 +5449,12 @@
                 <w:color w:val="000000" w:themeColor="text1"/>
               </w:rPr>
             </w:pPr>
-            <w:proofErr w:type="spellStart"/>
             <w:r>
               <w:rPr>
                 <w:color w:val="000000" w:themeColor="text1"/>
               </w:rPr>
               <w:t>storePredictCSVToDB</w:t>
             </w:r>
-            <w:proofErr w:type="spellEnd"/>
           </w:p>
         </w:tc>
         <w:tc>
@@ -5664,21 +5521,7 @@
               <w:rPr>
                 <w:color w:val="000000" w:themeColor="text1"/>
               </w:rPr>
-              <w:t xml:space="preserve">This method will be used to </w:t>
-            </w:r>
-            <w:proofErr w:type="spellStart"/>
-            <w:r>
-              <w:rPr>
-                <w:color w:val="000000" w:themeColor="text1"/>
-              </w:rPr>
-              <w:t>to</w:t>
-            </w:r>
-            <w:proofErr w:type="spellEnd"/>
-            <w:r>
-              <w:rPr>
-                <w:color w:val="000000" w:themeColor="text1"/>
-              </w:rPr>
-              <w:t xml:space="preserve"> store </w:t>
+              <w:t xml:space="preserve">This method will be used to to store </w:t>
             </w:r>
             <w:r>
               <w:rPr>
@@ -5799,21 +5642,7 @@
               <w:rPr>
                 <w:color w:val="000000" w:themeColor="text1"/>
               </w:rPr>
-              <w:t xml:space="preserve">Df: complete </w:t>
-            </w:r>
-            <w:proofErr w:type="spellStart"/>
-            <w:r>
-              <w:rPr>
-                <w:color w:val="000000" w:themeColor="text1"/>
-              </w:rPr>
-              <w:t>dataframe</w:t>
-            </w:r>
-            <w:proofErr w:type="spellEnd"/>
-            <w:r>
-              <w:rPr>
-                <w:color w:val="000000" w:themeColor="text1"/>
-              </w:rPr>
-              <w:t xml:space="preserve"> is getting passed in this method to store in DB</w:t>
+              <w:t>Df: complete dataframe is getting passed in this method to store in DB</w:t>
             </w:r>
           </w:p>
         </w:tc>
@@ -5844,14 +5673,12 @@
                 <w:color w:val="000000" w:themeColor="text1"/>
               </w:rPr>
             </w:pPr>
-            <w:proofErr w:type="spellStart"/>
             <w:r>
               <w:rPr>
                 <w:color w:val="000000" w:themeColor="text1"/>
               </w:rPr>
               <w:t>ouptput</w:t>
             </w:r>
-            <w:proofErr w:type="spellEnd"/>
           </w:p>
         </w:tc>
         <w:tc>
@@ -5995,14 +5822,12 @@
                 <w:color w:val="000000" w:themeColor="text1"/>
               </w:rPr>
             </w:pPr>
-            <w:proofErr w:type="spellStart"/>
             <w:r>
               <w:rPr>
                 <w:color w:val="000000" w:themeColor="text1"/>
               </w:rPr>
               <w:t>storePredictedResult</w:t>
             </w:r>
-            <w:proofErr w:type="spellEnd"/>
           </w:p>
         </w:tc>
         <w:tc>
@@ -6069,21 +5894,7 @@
               <w:rPr>
                 <w:color w:val="000000" w:themeColor="text1"/>
               </w:rPr>
-              <w:t xml:space="preserve">This method will be used to </w:t>
-            </w:r>
-            <w:proofErr w:type="spellStart"/>
-            <w:r>
-              <w:rPr>
-                <w:color w:val="000000" w:themeColor="text1"/>
-              </w:rPr>
-              <w:t>to</w:t>
-            </w:r>
-            <w:proofErr w:type="spellEnd"/>
-            <w:r>
-              <w:rPr>
-                <w:color w:val="000000" w:themeColor="text1"/>
-              </w:rPr>
-              <w:t xml:space="preserve"> store </w:t>
+              <w:t xml:space="preserve">This method will be used to to store </w:t>
             </w:r>
             <w:r>
               <w:rPr>
@@ -6198,21 +6009,7 @@
               <w:rPr>
                 <w:color w:val="000000" w:themeColor="text1"/>
               </w:rPr>
-              <w:t xml:space="preserve">Df: complete </w:t>
-            </w:r>
-            <w:proofErr w:type="spellStart"/>
-            <w:r>
-              <w:rPr>
-                <w:color w:val="000000" w:themeColor="text1"/>
-              </w:rPr>
-              <w:t>dataframe</w:t>
-            </w:r>
-            <w:proofErr w:type="spellEnd"/>
-            <w:r>
-              <w:rPr>
-                <w:color w:val="000000" w:themeColor="text1"/>
-              </w:rPr>
-              <w:t xml:space="preserve"> is getting passed in this method to store in DB</w:t>
+              <w:t>Df: complete dataframe is getting passed in this method to store in DB</w:t>
             </w:r>
           </w:p>
         </w:tc>
@@ -6243,14 +6040,12 @@
                 <w:color w:val="000000" w:themeColor="text1"/>
               </w:rPr>
             </w:pPr>
-            <w:proofErr w:type="spellStart"/>
             <w:r>
               <w:rPr>
                 <w:color w:val="000000" w:themeColor="text1"/>
               </w:rPr>
               <w:t>ouptput</w:t>
             </w:r>
-            <w:proofErr w:type="spellEnd"/>
           </w:p>
         </w:tc>
         <w:tc>
@@ -6413,14 +6208,12 @@
                 <w:color w:val="000000" w:themeColor="text1"/>
               </w:rPr>
             </w:pPr>
-            <w:proofErr w:type="spellStart"/>
             <w:r>
               <w:rPr>
                 <w:color w:val="000000" w:themeColor="text1"/>
               </w:rPr>
               <w:t>fetchPredictedResults</w:t>
             </w:r>
-            <w:proofErr w:type="spellEnd"/>
           </w:p>
         </w:tc>
         <w:tc>
@@ -6493,21 +6286,7 @@
               <w:rPr>
                 <w:color w:val="000000" w:themeColor="text1"/>
               </w:rPr>
-              <w:t xml:space="preserve">to </w:t>
-            </w:r>
-            <w:proofErr w:type="gramStart"/>
-            <w:r>
-              <w:rPr>
-                <w:color w:val="000000" w:themeColor="text1"/>
-              </w:rPr>
-              <w:t>fetch  Patient</w:t>
-            </w:r>
-            <w:proofErr w:type="gramEnd"/>
-            <w:r>
-              <w:rPr>
-                <w:color w:val="000000" w:themeColor="text1"/>
-              </w:rPr>
-              <w:t xml:space="preserve"> ID and predicted result and show in front end.</w:t>
+              <w:t>to fetch  Patient ID and predicted result and show in front end.</w:t>
             </w:r>
           </w:p>
         </w:tc>
@@ -6592,14 +6371,12 @@
                 <w:color w:val="000000" w:themeColor="text1"/>
               </w:rPr>
             </w:pPr>
-            <w:proofErr w:type="spellStart"/>
             <w:r>
               <w:rPr>
                 <w:color w:val="000000" w:themeColor="text1"/>
               </w:rPr>
               <w:t>ouptput</w:t>
             </w:r>
-            <w:proofErr w:type="spellEnd"/>
           </w:p>
         </w:tc>
         <w:tc>
@@ -7299,7 +7076,6 @@
                 <w:color w:val="000000" w:themeColor="text1"/>
               </w:rPr>
             </w:pPr>
-            <w:proofErr w:type="spellStart"/>
             <w:r>
               <w:rPr>
                 <w:b/>
@@ -7308,7 +7084,6 @@
               </w:rPr>
               <w:t>DataProfiler</w:t>
             </w:r>
-            <w:proofErr w:type="spellEnd"/>
           </w:p>
         </w:tc>
         <w:tc>
@@ -7360,14 +7135,12 @@
                 <w:color w:val="000000" w:themeColor="text1"/>
               </w:rPr>
             </w:pPr>
-            <w:proofErr w:type="spellStart"/>
             <w:r>
               <w:rPr>
                 <w:color w:val="000000" w:themeColor="text1"/>
               </w:rPr>
               <w:t>get_data_profile</w:t>
             </w:r>
-            <w:proofErr w:type="spellEnd"/>
           </w:p>
         </w:tc>
         <w:tc>
@@ -7434,21 +7207,7 @@
               <w:rPr>
                 <w:color w:val="000000" w:themeColor="text1"/>
               </w:rPr>
-              <w:t xml:space="preserve">This method will be used to give various </w:t>
-            </w:r>
-            <w:proofErr w:type="spellStart"/>
-            <w:r>
-              <w:rPr>
-                <w:color w:val="000000" w:themeColor="text1"/>
-              </w:rPr>
-              <w:t>insighst</w:t>
-            </w:r>
-            <w:proofErr w:type="spellEnd"/>
-            <w:r>
-              <w:rPr>
-                <w:color w:val="000000" w:themeColor="text1"/>
-              </w:rPr>
-              <w:t xml:space="preserve"> about data.</w:t>
+              <w:t>This method will be used to give various insighst about data.</w:t>
             </w:r>
           </w:p>
         </w:tc>
@@ -7483,16 +7242,8 @@
               <w:rPr>
                 <w:color w:val="000000" w:themeColor="text1"/>
               </w:rPr>
-              <w:t xml:space="preserve">Input </w:t>
-            </w:r>
-            <w:proofErr w:type="gramStart"/>
-            <w:r>
-              <w:rPr>
-                <w:color w:val="000000" w:themeColor="text1"/>
-              </w:rPr>
-              <w:t>parameter  names</w:t>
-            </w:r>
-            <w:proofErr w:type="gramEnd"/>
+              <w:t>Input parameter  names</w:t>
+            </w:r>
           </w:p>
         </w:tc>
         <w:tc>
@@ -7510,16 +7261,8 @@
               <w:rPr>
                 <w:color w:val="000000" w:themeColor="text1"/>
               </w:rPr>
-              <w:t xml:space="preserve">self, </w:t>
-            </w:r>
-            <w:proofErr w:type="spellStart"/>
-            <w:r>
-              <w:rPr>
-                <w:color w:val="000000" w:themeColor="text1"/>
-              </w:rPr>
-              <w:t>dataframe</w:t>
-            </w:r>
-            <w:proofErr w:type="spellEnd"/>
+              <w:t>self, dataframe</w:t>
+            </w:r>
           </w:p>
         </w:tc>
       </w:tr>
@@ -7569,33 +7312,11 @@
                 <w:color w:val="000000" w:themeColor="text1"/>
               </w:rPr>
             </w:pPr>
-            <w:proofErr w:type="spellStart"/>
-            <w:r>
-              <w:rPr>
-                <w:color w:val="000000" w:themeColor="text1"/>
-              </w:rPr>
-              <w:t>dataframe</w:t>
-            </w:r>
-            <w:proofErr w:type="spellEnd"/>
-            <w:r>
-              <w:rPr>
-                <w:color w:val="000000" w:themeColor="text1"/>
-              </w:rPr>
-              <w:t xml:space="preserve">: the </w:t>
-            </w:r>
-            <w:proofErr w:type="spellStart"/>
-            <w:r>
-              <w:rPr>
-                <w:color w:val="000000" w:themeColor="text1"/>
-              </w:rPr>
-              <w:t>inpt</w:t>
-            </w:r>
-            <w:proofErr w:type="spellEnd"/>
-            <w:r>
-              <w:rPr>
-                <w:color w:val="000000" w:themeColor="text1"/>
-              </w:rPr>
-              <w:t xml:space="preserve"> data just loaded from source </w:t>
+            <w:r>
+              <w:rPr>
+                <w:color w:val="000000" w:themeColor="text1"/>
+              </w:rPr>
+              <w:t xml:space="preserve">dataframe: the inpt data just loaded from source </w:t>
             </w:r>
           </w:p>
         </w:tc>
@@ -7890,36 +7611,18 @@
         </w:rPr>
         <w:t>In </w:t>
       </w:r>
-      <w:proofErr w:type="spellStart"/>
-      <w:r>
-        <w:fldChar w:fldCharType="begin"/>
-      </w:r>
-      <w:r>
-        <w:instrText xml:space="preserve"> HYPERLINK "https://en.wikipedia.org/wiki/Statistics" \o "Statistics" </w:instrText>
-      </w:r>
-      <w:r>
-        <w:fldChar w:fldCharType="separate"/>
-      </w:r>
-      <w:r>
-        <w:rPr>
-          <w:rStyle w:val="Hyperlink"/>
-          <w:rFonts w:cs="Arial"/>
-          <w:color w:val="auto"/>
-          <w:u w:val="none"/>
-          <w:shd w:val="clear" w:color="auto" w:fill="FFFFFF"/>
-        </w:rPr>
-        <w:t>statistics</w:t>
-      </w:r>
-      <w:r>
-        <w:rPr>
-          <w:rStyle w:val="Hyperlink"/>
-          <w:rFonts w:cs="Arial"/>
-          <w:color w:val="auto"/>
-          <w:u w:val="none"/>
-          <w:shd w:val="clear" w:color="auto" w:fill="FFFFFF"/>
-        </w:rPr>
-        <w:fldChar w:fldCharType="end"/>
-      </w:r>
+      <w:hyperlink r:id="rId13" w:tooltip="Statistics" w:history="1">
+        <w:r>
+          <w:rPr>
+            <w:rStyle w:val="Hyperlink"/>
+            <w:rFonts w:cs="Arial"/>
+            <w:color w:val="auto"/>
+            <w:u w:val="none"/>
+            <w:shd w:val="clear" w:color="auto" w:fill="FFFFFF"/>
+          </w:rPr>
+          <w:t>statistics</w:t>
+        </w:r>
+      </w:hyperlink>
       <w:r>
         <w:rPr>
           <w:rFonts w:cs="Arial"/>
@@ -7934,9 +7637,15 @@
           <w:bCs/>
           <w:shd w:val="clear" w:color="auto" w:fill="FFFFFF"/>
         </w:rPr>
-        <w:t>exploratory</w:t>
-      </w:r>
-      <w:proofErr w:type="spellEnd"/>
+        <w:t>exploratory data analysis</w:t>
+      </w:r>
+      <w:r>
+        <w:rPr>
+          <w:rFonts w:cs="Arial"/>
+          <w:shd w:val="clear" w:color="auto" w:fill="FFFFFF"/>
+        </w:rPr>
+        <w:t> (</w:t>
+      </w:r>
       <w:r>
         <w:rPr>
           <w:rFonts w:cs="Arial"/>
@@ -7944,70 +7653,35 @@
           <w:bCs/>
           <w:shd w:val="clear" w:color="auto" w:fill="FFFFFF"/>
         </w:rPr>
-        <w:t xml:space="preserve"> data analysis</w:t>
+        <w:t>EDA</w:t>
       </w:r>
       <w:r>
         <w:rPr>
           <w:rFonts w:cs="Arial"/>
           <w:shd w:val="clear" w:color="auto" w:fill="FFFFFF"/>
         </w:rPr>
-        <w:t> (</w:t>
-      </w:r>
-      <w:r>
-        <w:rPr>
-          <w:rFonts w:cs="Arial"/>
-          <w:b/>
-          <w:bCs/>
-          <w:shd w:val="clear" w:color="auto" w:fill="FFFFFF"/>
-        </w:rPr>
-        <w:t>EDA</w:t>
-      </w:r>
+        <w:t>) is an approach to </w:t>
+      </w:r>
+      <w:hyperlink r:id="rId14" w:tooltip="Data analysis" w:history="1">
+        <w:r>
+          <w:rPr>
+            <w:rStyle w:val="Hyperlink"/>
+            <w:rFonts w:cs="Arial"/>
+            <w:color w:val="auto"/>
+            <w:u w:val="none"/>
+            <w:shd w:val="clear" w:color="auto" w:fill="FFFFFF"/>
+          </w:rPr>
+          <w:t>analyzing</w:t>
+        </w:r>
+      </w:hyperlink>
       <w:r>
         <w:rPr>
           <w:rFonts w:cs="Arial"/>
           <w:shd w:val="clear" w:color="auto" w:fill="FFFFFF"/>
         </w:rPr>
-        <w:t>) is an approach to </w:t>
-      </w:r>
-      <w:proofErr w:type="spellStart"/>
-      <w:r>
-        <w:fldChar w:fldCharType="begin"/>
-      </w:r>
-      <w:r>
-        <w:instrText xml:space="preserve"> HYPERLINK "https://en.wikipedia.org/wiki/Data_analysis" \o "Data analysis" </w:instrText>
-      </w:r>
-      <w:r>
-        <w:fldChar w:fldCharType="separate"/>
-      </w:r>
-      <w:r>
-        <w:rPr>
-          <w:rStyle w:val="Hyperlink"/>
-          <w:rFonts w:cs="Arial"/>
-          <w:color w:val="auto"/>
-          <w:u w:val="none"/>
-          <w:shd w:val="clear" w:color="auto" w:fill="FFFFFF"/>
-        </w:rPr>
-        <w:t>analyzing</w:t>
-      </w:r>
-      <w:proofErr w:type="spellEnd"/>
-      <w:r>
-        <w:rPr>
-          <w:rStyle w:val="Hyperlink"/>
-          <w:rFonts w:cs="Arial"/>
-          <w:color w:val="auto"/>
-          <w:u w:val="none"/>
-          <w:shd w:val="clear" w:color="auto" w:fill="FFFFFF"/>
-        </w:rPr>
-        <w:fldChar w:fldCharType="end"/>
-      </w:r>
-      <w:r>
-        <w:rPr>
-          <w:rFonts w:cs="Arial"/>
-          <w:shd w:val="clear" w:color="auto" w:fill="FFFFFF"/>
-        </w:rPr>
         <w:t> </w:t>
       </w:r>
-      <w:hyperlink r:id="rId13" w:tooltip="Data set" w:history="1">
+      <w:hyperlink r:id="rId15" w:tooltip="Data set" w:history="1">
         <w:r>
           <w:rPr>
             <w:rStyle w:val="Hyperlink"/>
@@ -8026,7 +7700,7 @@
         </w:rPr>
         <w:t> to summarize their main characteristics, often with visual methods. A </w:t>
       </w:r>
-      <w:hyperlink r:id="rId14" w:tooltip="Statistical model" w:history="1">
+      <w:hyperlink r:id="rId16" w:tooltip="Statistical model" w:history="1">
         <w:r>
           <w:rPr>
             <w:rStyle w:val="Hyperlink"/>
@@ -8043,25 +7717,9 @@
           <w:rFonts w:cs="Arial"/>
           <w:shd w:val="clear" w:color="auto" w:fill="FFFFFF"/>
         </w:rPr>
-        <w:t xml:space="preserve"> can be used or not, but primarily EDA is for seeing what the data can tell us beyond the formal </w:t>
-      </w:r>
-      <w:proofErr w:type="spellStart"/>
-      <w:r>
-        <w:rPr>
-          <w:rFonts w:cs="Arial"/>
-          <w:shd w:val="clear" w:color="auto" w:fill="FFFFFF"/>
-        </w:rPr>
-        <w:t>modeling</w:t>
-      </w:r>
-      <w:proofErr w:type="spellEnd"/>
-      <w:r>
-        <w:rPr>
-          <w:rFonts w:cs="Arial"/>
-          <w:shd w:val="clear" w:color="auto" w:fill="FFFFFF"/>
-        </w:rPr>
-        <w:t xml:space="preserve"> or hypothesis testing task. Exploratory data analysis was promoted by </w:t>
-      </w:r>
-      <w:hyperlink r:id="rId15" w:tooltip="John Tukey" w:history="1">
+        <w:t> can be used or not, but primarily EDA is for seeing what the data can tell us beyond the formal modeling or hypothesis testing task. Exploratory data analysis was promoted by </w:t>
+      </w:r>
+      <w:hyperlink r:id="rId17" w:tooltip="John Tukey" w:history="1">
         <w:r>
           <w:rPr>
             <w:rStyle w:val="Hyperlink"/>
@@ -8103,7 +7761,7 @@
           <w:lang w:val="en-GB"/>
         </w:rPr>
       </w:pPr>
-      <w:hyperlink r:id="rId16" w:history="1">
+      <w:hyperlink r:id="rId18" w:history="1">
         <w:r>
           <w:rPr>
             <w:rStyle w:val="Hyperlink"/>
@@ -8163,7 +7821,6 @@
         </w:rPr>
         <w:t>, we can immediately verify the presence of multicollinearity between some of our variables. For instance, the </w:t>
       </w:r>
-      <w:proofErr w:type="spellStart"/>
       <w:r>
         <w:rPr>
           <w:rStyle w:val="Strong"/>
@@ -8172,7 +7829,6 @@
         </w:rPr>
         <w:t>radius_mean</w:t>
       </w:r>
-      <w:proofErr w:type="spellEnd"/>
       <w:r>
         <w:rPr>
           <w:rFonts w:cs="Arial"/>
@@ -8180,7 +7836,6 @@
         </w:rPr>
         <w:t> column has a correlation of 1 and 0.99 with </w:t>
       </w:r>
-      <w:proofErr w:type="spellStart"/>
       <w:r>
         <w:rPr>
           <w:rStyle w:val="Strong"/>
@@ -8189,7 +7844,6 @@
         </w:rPr>
         <w:t>perimeter_mean</w:t>
       </w:r>
-      <w:proofErr w:type="spellEnd"/>
       <w:r>
         <w:rPr>
           <w:rFonts w:cs="Arial"/>
@@ -8197,7 +7851,6 @@
         </w:rPr>
         <w:t> and </w:t>
       </w:r>
-      <w:proofErr w:type="spellStart"/>
       <w:r>
         <w:rPr>
           <w:rStyle w:val="Strong"/>
@@ -8206,7 +7859,6 @@
         </w:rPr>
         <w:t>area_mean</w:t>
       </w:r>
-      <w:proofErr w:type="spellEnd"/>
       <w:r>
         <w:rPr>
           <w:rFonts w:cs="Arial"/>
@@ -8253,7 +7905,7 @@
                     </pic:cNvPicPr>
                   </pic:nvPicPr>
                   <pic:blipFill>
-                    <a:blip r:embed="rId17">
+                    <a:blip r:embed="rId19">
                       <a:extLst>
                         <a:ext uri="{28A0092B-C50C-407E-A947-70E740481C1C}">
                           <a14:useLocalDpi xmlns:a14="http://schemas.microsoft.com/office/drawing/2010/main" val="0"/>
@@ -8327,39 +7979,7 @@
           <w:rFonts w:cs="Arial"/>
           <w:shd w:val="clear" w:color="auto" w:fill="FFFFFF"/>
         </w:rPr>
-        <w:t xml:space="preserve">Out of the 569 observations, 357 (or 62.7%) have been </w:t>
-      </w:r>
-      <w:proofErr w:type="spellStart"/>
-      <w:r>
-        <w:rPr>
-          <w:rFonts w:cs="Arial"/>
-          <w:shd w:val="clear" w:color="auto" w:fill="FFFFFF"/>
-        </w:rPr>
-        <w:t>labeled</w:t>
-      </w:r>
-      <w:proofErr w:type="spellEnd"/>
-      <w:r>
-        <w:rPr>
-          <w:rFonts w:cs="Arial"/>
-          <w:shd w:val="clear" w:color="auto" w:fill="FFFFFF"/>
-        </w:rPr>
-        <w:t xml:space="preserve"> Benign, while the rest 212 (or 37.3%) have been </w:t>
-      </w:r>
-      <w:proofErr w:type="spellStart"/>
-      <w:r>
-        <w:rPr>
-          <w:rFonts w:cs="Arial"/>
-          <w:shd w:val="clear" w:color="auto" w:fill="FFFFFF"/>
-        </w:rPr>
-        <w:t>labeled</w:t>
-      </w:r>
-      <w:proofErr w:type="spellEnd"/>
-      <w:r>
-        <w:rPr>
-          <w:rFonts w:cs="Arial"/>
-          <w:shd w:val="clear" w:color="auto" w:fill="FFFFFF"/>
-        </w:rPr>
-        <w:t xml:space="preserve"> Malignant.</w:t>
+        <w:t>Out of the 569 observations, 357 (or 62.7%) have been labeled Benign, while the rest 212 (or 37.3%) have been labeled Malignant.</w:t>
       </w:r>
     </w:p>
     <w:p>
@@ -8394,7 +8014,7 @@
                     </pic:cNvPicPr>
                   </pic:nvPicPr>
                   <pic:blipFill>
-                    <a:blip r:embed="rId18">
+                    <a:blip r:embed="rId20">
                       <a:extLst>
                         <a:ext uri="{28A0092B-C50C-407E-A947-70E740481C1C}">
                           <a14:useLocalDpi xmlns:a14="http://schemas.microsoft.com/office/drawing/2010/main" val="0"/>
@@ -8453,7 +8073,6 @@
           <w:lang w:val="en-GB"/>
         </w:rPr>
       </w:pPr>
-      <w:proofErr w:type="spellStart"/>
       <w:r>
         <w:rPr>
           <w:b/>
@@ -8472,7 +8091,6 @@
         </w:rPr>
         <w:t>plots</w:t>
       </w:r>
-      <w:proofErr w:type="spellEnd"/>
       <w:r>
         <w:rPr>
           <w:b/>
@@ -8581,7 +8199,7 @@
                     </pic:cNvPicPr>
                   </pic:nvPicPr>
                   <pic:blipFill>
-                    <a:blip r:embed="rId19">
+                    <a:blip r:embed="rId21">
                       <a:extLst>
                         <a:ext uri="{28A0092B-C50C-407E-A947-70E740481C1C}">
                           <a14:useLocalDpi xmlns:a14="http://schemas.microsoft.com/office/drawing/2010/main" val="0"/>
@@ -8676,7 +8294,7 @@
                     </pic:cNvPicPr>
                   </pic:nvPicPr>
                   <pic:blipFill>
-                    <a:blip r:embed="rId20">
+                    <a:blip r:embed="rId22">
                       <a:extLst>
                         <a:ext uri="{28A0092B-C50C-407E-A947-70E740481C1C}">
                           <a14:useLocalDpi xmlns:a14="http://schemas.microsoft.com/office/drawing/2010/main" val="0"/>
@@ -8763,7 +8381,7 @@
                     </pic:cNvPicPr>
                   </pic:nvPicPr>
                   <pic:blipFill>
-                    <a:blip r:embed="rId21">
+                    <a:blip r:embed="rId23">
                       <a:extLst>
                         <a:ext uri="{28A0092B-C50C-407E-A947-70E740481C1C}">
                           <a14:useLocalDpi xmlns:a14="http://schemas.microsoft.com/office/drawing/2010/main" val="0"/>
@@ -8839,25 +8457,7 @@
           <w:color w:val="212121"/>
           <w:lang w:val="en-GB" w:eastAsia="en-GB"/>
         </w:rPr>
-        <w:t xml:space="preserve">Just like boxplot by itself illustrates the interquartile spread of the distribution; its length determined by the 25%(Q1) and 75%(Q3) percentiles. The vertical line inside the box marks the median </w:t>
-      </w:r>
-      <w:proofErr w:type="gramStart"/>
-      <w:r>
-        <w:rPr>
-          <w:rFonts w:eastAsia="Times New Roman" w:cs="Arial"/>
-          <w:color w:val="212121"/>
-          <w:lang w:val="en-GB" w:eastAsia="en-GB"/>
-        </w:rPr>
-        <w:t>( 50</w:t>
-      </w:r>
-      <w:proofErr w:type="gramEnd"/>
-      <w:r>
-        <w:rPr>
-          <w:rFonts w:eastAsia="Times New Roman" w:cs="Arial"/>
-          <w:color w:val="212121"/>
-          <w:lang w:val="en-GB" w:eastAsia="en-GB"/>
-        </w:rPr>
-        <w:t xml:space="preserve">% ) of the distribution. </w:t>
+        <w:t xml:space="preserve">Just like boxplot by itself illustrates the interquartile spread of the distribution; its length determined by the 25%(Q1) and 75%(Q3) percentiles. The vertical line inside the box marks the median ( 50% ) of the distribution. </w:t>
       </w:r>
       <w:r>
         <w:rPr>
@@ -8866,27 +8466,7 @@
           <w:bCs/>
           <w:color w:val="212121"/>
         </w:rPr>
-        <w:t xml:space="preserve">A violin plot is a method of plotting numeric data. It is </w:t>
-      </w:r>
-      <w:proofErr w:type="gramStart"/>
-      <w:r>
-        <w:rPr>
-          <w:rFonts w:cs="Arial"/>
-          <w:b/>
-          <w:bCs/>
-          <w:color w:val="212121"/>
-        </w:rPr>
-        <w:t>similar to</w:t>
-      </w:r>
-      <w:proofErr w:type="gramEnd"/>
-      <w:r>
-        <w:rPr>
-          <w:rFonts w:cs="Arial"/>
-          <w:b/>
-          <w:bCs/>
-          <w:color w:val="212121"/>
-        </w:rPr>
-        <w:t xml:space="preserve"> box plot with a rotated kernel density plot on each side</w:t>
+        <w:t>A violin plot is a method of plotting numeric data. It is similar to box plot with a rotated kernel density plot on each side</w:t>
       </w:r>
     </w:p>
     <w:p>
@@ -8924,23 +8504,13 @@
         </w:rPr>
         <w:t>⋅</w:t>
       </w:r>
-      <w:proofErr w:type="gramStart"/>
       <w:r>
         <w:rPr>
           <w:rFonts w:eastAsia="Times New Roman" w:cs="Arial"/>
           <w:color w:val="212121"/>
           <w:lang w:val="en-GB" w:eastAsia="en-GB"/>
         </w:rPr>
-        <w:t>IQR,Q</w:t>
-      </w:r>
-      <w:proofErr w:type="gramEnd"/>
-      <w:r>
-        <w:rPr>
-          <w:rFonts w:eastAsia="Times New Roman" w:cs="Arial"/>
-          <w:color w:val="212121"/>
-          <w:lang w:val="en-GB" w:eastAsia="en-GB"/>
-        </w:rPr>
-        <w:t>3+1.5</w:t>
+        <w:t>IQR,Q3+1.5</w:t>
       </w:r>
       <w:r>
         <w:rPr>
@@ -9005,7 +8575,7 @@
                     </pic:cNvPicPr>
                   </pic:nvPicPr>
                   <pic:blipFill>
-                    <a:blip r:embed="rId22">
+                    <a:blip r:embed="rId24">
                       <a:extLst>
                         <a:ext uri="{28A0092B-C50C-407E-A947-70E740481C1C}">
                           <a14:useLocalDpi xmlns:a14="http://schemas.microsoft.com/office/drawing/2010/main" val="0"/>
@@ -9061,19 +8631,8 @@
           <w:color w:val="000000" w:themeColor="text1"/>
           <w:lang w:val="en-GB"/>
         </w:rPr>
-        <w:t xml:space="preserve">EDA using </w:t>
-      </w:r>
-      <w:proofErr w:type="spellStart"/>
-      <w:r>
-        <w:rPr>
-          <w:b/>
-          <w:bCs/>
-          <w:color w:val="000000" w:themeColor="text1"/>
-          <w:lang w:val="en-GB"/>
-        </w:rPr>
-        <w:t>sweetviz</w:t>
-      </w:r>
-      <w:proofErr w:type="spellEnd"/>
+        <w:t>EDA using sweetviz</w:t>
+      </w:r>
       <w:r>
         <w:rPr>
           <w:color w:val="000000" w:themeColor="text1"/>
@@ -9081,39 +8640,12 @@
         </w:rPr>
         <w:t xml:space="preserve">: </w:t>
       </w:r>
-      <w:proofErr w:type="spellStart"/>
-      <w:r>
-        <w:rPr>
-          <w:color w:val="000000" w:themeColor="text1"/>
-          <w:lang w:val="en-GB"/>
-        </w:rPr>
-        <w:t>Sweetviz</w:t>
-      </w:r>
-      <w:proofErr w:type="spellEnd"/>
-      <w:r>
-        <w:rPr>
-          <w:color w:val="000000" w:themeColor="text1"/>
-          <w:lang w:val="en-GB"/>
-        </w:rPr>
-        <w:t xml:space="preserve"> is </w:t>
-      </w:r>
-      <w:proofErr w:type="spellStart"/>
-      <w:proofErr w:type="gramStart"/>
-      <w:r>
-        <w:rPr>
-          <w:color w:val="000000" w:themeColor="text1"/>
-          <w:lang w:val="en-GB"/>
-        </w:rPr>
-        <w:t>a</w:t>
-      </w:r>
-      <w:proofErr w:type="spellEnd"/>
-      <w:proofErr w:type="gramEnd"/>
-      <w:r>
-        <w:rPr>
-          <w:color w:val="000000" w:themeColor="text1"/>
-          <w:lang w:val="en-GB"/>
-        </w:rPr>
-        <w:t xml:space="preserve"> automatic EDA library which provides information about each columns with graphs in just few seconds by creating html file in local working directory.</w:t>
+      <w:r>
+        <w:rPr>
+          <w:color w:val="000000" w:themeColor="text1"/>
+          <w:lang w:val="en-GB"/>
+        </w:rPr>
+        <w:t>Sweetviz is a automatic EDA library which provides information about each columns with graphs in just few seconds by creating html file in local working directory.</w:t>
       </w:r>
     </w:p>
     <w:p>
@@ -9146,7 +8678,7 @@
                     </pic:cNvPicPr>
                   </pic:nvPicPr>
                   <pic:blipFill>
-                    <a:blip r:embed="rId23">
+                    <a:blip r:embed="rId25">
                       <a:extLst>
                         <a:ext uri="{28A0092B-C50C-407E-A947-70E740481C1C}">
                           <a14:useLocalDpi xmlns:a14="http://schemas.microsoft.com/office/drawing/2010/main" val="0"/>
@@ -9239,7 +8771,7 @@
                     <pic:cNvPicPr/>
                   </pic:nvPicPr>
                   <pic:blipFill>
-                    <a:blip r:embed="rId24"/>
+                    <a:blip r:embed="rId26"/>
                     <a:stretch>
                       <a:fillRect/>
                     </a:stretch>
@@ -9274,18 +8806,10 @@
       <w:bookmarkStart w:id="14" w:name="_Toc47882170"/>
       <w:r>
         <w:lastRenderedPageBreak/>
-        <w:t xml:space="preserve">Data </w:t>
-      </w:r>
-      <w:proofErr w:type="gramStart"/>
-      <w:r>
-        <w:t>Transformers</w:t>
-      </w:r>
-      <w:r>
-        <w:t>( Pre</w:t>
-      </w:r>
-      <w:proofErr w:type="gramEnd"/>
-      <w:r>
-        <w:t>-processing steps)</w:t>
+        <w:t>Data Transformers</w:t>
+      </w:r>
+      <w:r>
+        <w:t>( Pre-processing steps)</w:t>
       </w:r>
       <w:bookmarkEnd w:id="14"/>
     </w:p>
@@ -9387,7 +8911,7 @@
                     <pic:cNvPicPr/>
                   </pic:nvPicPr>
                   <pic:blipFill>
-                    <a:blip r:embed="rId25"/>
+                    <a:blip r:embed="rId27"/>
                     <a:stretch>
                       <a:fillRect/>
                     </a:stretch>
@@ -9484,7 +9008,6 @@
                 <w:color w:val="000000" w:themeColor="text1"/>
               </w:rPr>
             </w:pPr>
-            <w:proofErr w:type="spellStart"/>
             <w:r>
               <w:rPr>
                 <w:b/>
@@ -9493,7 +9016,6 @@
               </w:rPr>
               <w:t>DataPreprocessor</w:t>
             </w:r>
-            <w:proofErr w:type="spellEnd"/>
           </w:p>
         </w:tc>
         <w:tc>
@@ -9545,7 +9067,6 @@
                 <w:color w:val="000000" w:themeColor="text1"/>
               </w:rPr>
             </w:pPr>
-            <w:proofErr w:type="spellStart"/>
             <w:r>
               <w:rPr>
                 <w:color w:val="000000" w:themeColor="text1"/>
@@ -9558,7 +9079,6 @@
               </w:rPr>
               <w:t>mpute_missing_values</w:t>
             </w:r>
-            <w:proofErr w:type="spellEnd"/>
           </w:p>
         </w:tc>
         <w:tc>
@@ -9660,16 +9180,8 @@
               <w:rPr>
                 <w:color w:val="000000" w:themeColor="text1"/>
               </w:rPr>
-              <w:t xml:space="preserve">Input </w:t>
-            </w:r>
-            <w:proofErr w:type="gramStart"/>
-            <w:r>
-              <w:rPr>
-                <w:color w:val="000000" w:themeColor="text1"/>
-              </w:rPr>
-              <w:t>parameter  names</w:t>
-            </w:r>
-            <w:proofErr w:type="gramEnd"/>
+              <w:t>Input parameter  names</w:t>
+            </w:r>
           </w:p>
         </w:tc>
         <w:tc>
@@ -9683,55 +9195,11 @@
                 <w:color w:val="000000" w:themeColor="text1"/>
               </w:rPr>
             </w:pPr>
-            <w:proofErr w:type="spellStart"/>
-            <w:proofErr w:type="gramStart"/>
-            <w:r>
-              <w:rPr>
-                <w:color w:val="000000" w:themeColor="text1"/>
-              </w:rPr>
-              <w:t>self,file</w:t>
-            </w:r>
-            <w:proofErr w:type="gramEnd"/>
-            <w:r>
-              <w:rPr>
-                <w:color w:val="000000" w:themeColor="text1"/>
-              </w:rPr>
-              <w:t>_name</w:t>
-            </w:r>
-            <w:proofErr w:type="spellEnd"/>
-            <w:r>
-              <w:rPr>
-                <w:color w:val="000000" w:themeColor="text1"/>
-              </w:rPr>
-              <w:t xml:space="preserve">, </w:t>
-            </w:r>
-            <w:proofErr w:type="spellStart"/>
-            <w:r>
-              <w:rPr>
-                <w:color w:val="000000" w:themeColor="text1"/>
-              </w:rPr>
-              <w:t>header,names</w:t>
-            </w:r>
-            <w:proofErr w:type="spellEnd"/>
-            <w:r>
-              <w:rPr>
-                <w:color w:val="000000" w:themeColor="text1"/>
-              </w:rPr>
-              <w:t xml:space="preserve">, </w:t>
-            </w:r>
-            <w:proofErr w:type="spellStart"/>
-            <w:r>
-              <w:rPr>
-                <w:color w:val="000000" w:themeColor="text1"/>
-              </w:rPr>
-              <w:t>use_cols</w:t>
-            </w:r>
-            <w:proofErr w:type="spellEnd"/>
-            <w:r>
-              <w:rPr>
-                <w:color w:val="000000" w:themeColor="text1"/>
-              </w:rPr>
-              <w:t>, separator</w:t>
+            <w:r>
+              <w:rPr>
+                <w:color w:val="000000" w:themeColor="text1"/>
+              </w:rPr>
+              <w:t>self,file_name, header,names, use_cols, separator</w:t>
             </w:r>
           </w:p>
         </w:tc>
@@ -9782,19 +9250,11 @@
                 <w:color w:val="000000" w:themeColor="text1"/>
               </w:rPr>
             </w:pPr>
-            <w:proofErr w:type="spellStart"/>
-            <w:r>
-              <w:rPr>
-                <w:color w:val="000000" w:themeColor="text1"/>
-              </w:rPr>
-              <w:t>file_name</w:t>
-            </w:r>
-            <w:proofErr w:type="spellEnd"/>
-            <w:r>
-              <w:rPr>
-                <w:color w:val="000000" w:themeColor="text1"/>
-              </w:rPr>
-              <w:t>: name of the file to be read</w:t>
+            <w:r>
+              <w:rPr>
+                <w:color w:val="000000" w:themeColor="text1"/>
+              </w:rPr>
+              <w:t>file_name: name of the file to be read</w:t>
             </w:r>
           </w:p>
           <w:p>
@@ -9823,23 +9283,13 @@
                 <w:lang w:eastAsia="en-GB" w:bidi="ar-SA"/>
               </w:rPr>
             </w:pPr>
-            <w:proofErr w:type="gramStart"/>
             <w:r>
               <w:rPr>
                 <w:rFonts w:ascii="Arial" w:hAnsi="Arial" w:cs="Times New Roman"/>
                 <w:color w:val="000000" w:themeColor="text1"/>
                 <w:lang w:eastAsia="en-GB" w:bidi="ar-SA"/>
               </w:rPr>
-              <w:t>names :</w:t>
-            </w:r>
-            <w:proofErr w:type="gramEnd"/>
-            <w:r>
-              <w:rPr>
-                <w:rFonts w:ascii="Arial" w:hAnsi="Arial" w:cs="Times New Roman"/>
-                <w:color w:val="000000" w:themeColor="text1"/>
-                <w:lang w:eastAsia="en-GB" w:bidi="ar-SA"/>
-              </w:rPr>
-              <w:t xml:space="preserve"> array-like, optional</w:t>
+              <w:t>names : array-like, optional</w:t>
             </w:r>
           </w:p>
           <w:p>
@@ -9896,23 +9346,13 @@
                 <w:lang w:eastAsia="en-GB" w:bidi="ar-SA"/>
               </w:rPr>
             </w:pPr>
-            <w:proofErr w:type="spellStart"/>
             <w:r>
               <w:rPr>
                 <w:rFonts w:ascii="Arial" w:hAnsi="Arial" w:cs="Times New Roman"/>
                 <w:color w:val="000000" w:themeColor="text1"/>
                 <w:lang w:eastAsia="en-GB" w:bidi="ar-SA"/>
               </w:rPr>
-              <w:t>Use_cols</w:t>
-            </w:r>
-            <w:proofErr w:type="spellEnd"/>
-            <w:r>
-              <w:rPr>
-                <w:rFonts w:ascii="Arial" w:hAnsi="Arial" w:cs="Times New Roman"/>
-                <w:color w:val="000000" w:themeColor="text1"/>
-                <w:lang w:eastAsia="en-GB" w:bidi="ar-SA"/>
-              </w:rPr>
-              <w:t>:  To load a subset of columns</w:t>
+              <w:t>Use_cols:  To load a subset of columns</w:t>
             </w:r>
           </w:p>
           <w:p>
@@ -9986,16 +9426,8 @@
               <w:rPr>
                 <w:color w:val="000000" w:themeColor="text1"/>
               </w:rPr>
-              <w:t xml:space="preserve">A pandas </w:t>
-            </w:r>
-            <w:proofErr w:type="spellStart"/>
-            <w:r>
-              <w:rPr>
-                <w:color w:val="000000" w:themeColor="text1"/>
-              </w:rPr>
-              <w:t>Dataframe</w:t>
-            </w:r>
-            <w:proofErr w:type="spellEnd"/>
+              <w:t>A pandas Dataframe</w:t>
+            </w:r>
           </w:p>
         </w:tc>
       </w:tr>
@@ -10409,23 +9841,7 @@
           <w:color w:val="000000" w:themeColor="text1"/>
           <w:lang w:val="en-GB"/>
         </w:rPr>
-        <w:t xml:space="preserve"> and kept inside “model/</w:t>
-      </w:r>
-      <w:proofErr w:type="spellStart"/>
-      <w:r>
-        <w:rPr>
-          <w:color w:val="000000" w:themeColor="text1"/>
-          <w:lang w:val="en-GB"/>
-        </w:rPr>
-        <w:t>final_model</w:t>
-      </w:r>
-      <w:proofErr w:type="spellEnd"/>
-      <w:r>
-        <w:rPr>
-          <w:color w:val="000000" w:themeColor="text1"/>
-          <w:lang w:val="en-GB"/>
-        </w:rPr>
-        <w:t>” folder</w:t>
+        <w:t xml:space="preserve"> and kept inside “model/final_model” folder</w:t>
       </w:r>
       <w:r>
         <w:rPr>
@@ -10484,7 +9900,7 @@
                     </pic:cNvPicPr>
                   </pic:nvPicPr>
                   <pic:blipFill>
-                    <a:blip r:embed="rId26">
+                    <a:blip r:embed="rId28">
                       <a:extLst>
                         <a:ext uri="{28A0092B-C50C-407E-A947-70E740481C1C}">
                           <a14:useLocalDpi xmlns:a14="http://schemas.microsoft.com/office/drawing/2010/main" val="0"/>
@@ -10739,7 +10155,7 @@
                     </pic:cNvPicPr>
                   </pic:nvPicPr>
                   <pic:blipFill>
-                    <a:blip r:embed="rId27">
+                    <a:blip r:embed="rId29">
                       <a:extLst>
                         <a:ext uri="{28A0092B-C50C-407E-A947-70E740481C1C}">
                           <a14:useLocalDpi xmlns:a14="http://schemas.microsoft.com/office/drawing/2010/main" val="0"/>
@@ -10800,7 +10216,7 @@
                     </pic:cNvPicPr>
                   </pic:nvPicPr>
                   <pic:blipFill>
-                    <a:blip r:embed="rId28">
+                    <a:blip r:embed="rId30">
                       <a:extLst>
                         <a:ext uri="{28A0092B-C50C-407E-A947-70E740481C1C}">
                           <a14:useLocalDpi xmlns:a14="http://schemas.microsoft.com/office/drawing/2010/main" val="0"/>
@@ -11043,7 +10459,7 @@
                     <pic:cNvPicPr/>
                   </pic:nvPicPr>
                   <pic:blipFill>
-                    <a:blip r:embed="rId29"/>
+                    <a:blip r:embed="rId31"/>
                     <a:stretch>
                       <a:fillRect/>
                     </a:stretch>
@@ -11152,17 +10568,8 @@
           <w:color w:val="000000" w:themeColor="text1"/>
           <w:lang w:val="en-GB"/>
         </w:rPr>
-        <w:t xml:space="preserve">train data to fit into the 4 different </w:t>
-      </w:r>
-      <w:proofErr w:type="gramStart"/>
-      <w:r>
-        <w:rPr>
-          <w:color w:val="000000" w:themeColor="text1"/>
-          <w:lang w:val="en-GB"/>
-        </w:rPr>
-        <w:t>models(</w:t>
-      </w:r>
-      <w:proofErr w:type="gramEnd"/>
+        <w:t>train data to fit into the 4 different models(</w:t>
+      </w:r>
       <w:r>
         <w:rPr>
           <w:b/>
@@ -11250,23 +10657,7 @@
           <w:color w:val="000000" w:themeColor="text1"/>
           <w:lang w:val="en-GB"/>
         </w:rPr>
-        <w:t xml:space="preserve">check the </w:t>
-      </w:r>
-      <w:proofErr w:type="gramStart"/>
-      <w:r>
-        <w:rPr>
-          <w:color w:val="000000" w:themeColor="text1"/>
-          <w:lang w:val="en-GB"/>
-        </w:rPr>
-        <w:t>models</w:t>
-      </w:r>
-      <w:proofErr w:type="gramEnd"/>
-      <w:r>
-        <w:rPr>
-          <w:color w:val="000000" w:themeColor="text1"/>
-          <w:lang w:val="en-GB"/>
-        </w:rPr>
-        <w:t xml:space="preserve"> performance </w:t>
+        <w:t xml:space="preserve">check the models performance </w:t>
       </w:r>
     </w:p>
     <w:p>
@@ -11300,17 +10691,8 @@
           <w:color w:val="000000" w:themeColor="text1"/>
           <w:lang w:val="en-GB"/>
         </w:rPr>
-        <w:t>models/</w:t>
-      </w:r>
-      <w:proofErr w:type="spellStart"/>
-      <w:r>
-        <w:rPr>
-          <w:color w:val="000000" w:themeColor="text1"/>
-          <w:lang w:val="en-GB"/>
-        </w:rPr>
-        <w:t>final_model</w:t>
-      </w:r>
-      <w:proofErr w:type="spellEnd"/>
+        <w:t>models/final_model</w:t>
+      </w:r>
       <w:r>
         <w:rPr>
           <w:color w:val="000000" w:themeColor="text1"/>
@@ -11515,7 +10897,7 @@
                     </pic:cNvPicPr>
                   </pic:nvPicPr>
                   <pic:blipFill>
-                    <a:blip r:embed="rId30">
+                    <a:blip r:embed="rId32">
                       <a:extLst>
                         <a:ext uri="{28A0092B-C50C-407E-A947-70E740481C1C}">
                           <a14:useLocalDpi xmlns:a14="http://schemas.microsoft.com/office/drawing/2010/main" val="0"/>
@@ -11680,29 +11062,7 @@
               <w:rPr>
                 <w:color w:val="000000" w:themeColor="text1"/>
               </w:rPr>
-              <w:t xml:space="preserve">Number of columns in train data and </w:t>
-            </w:r>
-            <w:proofErr w:type="spellStart"/>
-            <w:r>
-              <w:rPr>
-                <w:color w:val="000000" w:themeColor="text1"/>
-              </w:rPr>
-              <w:t>schema_</w:t>
-            </w:r>
-            <w:proofErr w:type="gramStart"/>
-            <w:r>
-              <w:rPr>
-                <w:color w:val="000000" w:themeColor="text1"/>
-              </w:rPr>
-              <w:t>training.json</w:t>
-            </w:r>
-            <w:proofErr w:type="spellEnd"/>
-            <w:proofErr w:type="gramEnd"/>
-            <w:r>
-              <w:rPr>
-                <w:color w:val="000000" w:themeColor="text1"/>
-              </w:rPr>
-              <w:t xml:space="preserve"> does not match</w:t>
+              <w:t>Number of columns in train data and schema_training.json does not match</w:t>
             </w:r>
           </w:p>
         </w:tc>
@@ -11778,22 +11138,12 @@
               </w:rPr>
               <w:t xml:space="preserve">Column names in train data and </w:t>
             </w:r>
-            <w:proofErr w:type="spellStart"/>
-            <w:r>
-              <w:rPr>
-                <w:color w:val="000000" w:themeColor="text1"/>
-              </w:rPr>
-              <w:t>schema_</w:t>
-            </w:r>
-            <w:proofErr w:type="gramStart"/>
-            <w:r>
-              <w:rPr>
-                <w:color w:val="000000" w:themeColor="text1"/>
-              </w:rPr>
-              <w:t>training.json</w:t>
-            </w:r>
-            <w:proofErr w:type="spellEnd"/>
-            <w:proofErr w:type="gramEnd"/>
+            <w:r>
+              <w:rPr>
+                <w:color w:val="000000" w:themeColor="text1"/>
+              </w:rPr>
+              <w:t>schema_training.json</w:t>
+            </w:r>
             <w:r>
               <w:rPr>
                 <w:color w:val="000000" w:themeColor="text1"/>
@@ -11868,22 +11218,12 @@
               </w:rPr>
               <w:t xml:space="preserve">Column types in train data and </w:t>
             </w:r>
-            <w:proofErr w:type="spellStart"/>
-            <w:r>
-              <w:rPr>
-                <w:color w:val="000000" w:themeColor="text1"/>
-              </w:rPr>
-              <w:t>schema_</w:t>
-            </w:r>
-            <w:proofErr w:type="gramStart"/>
-            <w:r>
-              <w:rPr>
-                <w:color w:val="000000" w:themeColor="text1"/>
-              </w:rPr>
-              <w:t>training.json</w:t>
-            </w:r>
-            <w:proofErr w:type="spellEnd"/>
-            <w:proofErr w:type="gramEnd"/>
+            <w:r>
+              <w:rPr>
+                <w:color w:val="000000" w:themeColor="text1"/>
+              </w:rPr>
+              <w:t>schema_training.json</w:t>
+            </w:r>
             <w:r>
               <w:rPr>
                 <w:color w:val="000000" w:themeColor="text1"/>
@@ -12037,7 +11377,7 @@
                     </pic:cNvPicPr>
                   </pic:nvPicPr>
                   <pic:blipFill>
-                    <a:blip r:embed="rId31">
+                    <a:blip r:embed="rId33">
                       <a:extLst>
                         <a:ext uri="{28A0092B-C50C-407E-A947-70E740481C1C}">
                           <a14:useLocalDpi xmlns:a14="http://schemas.microsoft.com/office/drawing/2010/main" val="0"/>
@@ -12102,7 +11442,6 @@
         </w:rPr>
         <w:t xml:space="preserve">. Make sure csv file matches with </w:t>
       </w:r>
-      <w:proofErr w:type="spellStart"/>
       <w:r>
         <w:rPr>
           <w:color w:val="000000" w:themeColor="text1"/>
@@ -12110,7 +11449,6 @@
         </w:rPr>
         <w:t>schema_prediction.json</w:t>
       </w:r>
-      <w:proofErr w:type="spellEnd"/>
       <w:r>
         <w:rPr>
           <w:color w:val="000000" w:themeColor="text1"/>
@@ -12151,7 +11489,7 @@
                     </pic:cNvPicPr>
                   </pic:nvPicPr>
                   <pic:blipFill>
-                    <a:blip r:embed="rId32">
+                    <a:blip r:embed="rId34">
                       <a:extLst>
                         <a:ext uri="{28A0092B-C50C-407E-A947-70E740481C1C}">
                           <a14:useLocalDpi xmlns:a14="http://schemas.microsoft.com/office/drawing/2010/main" val="0"/>
@@ -12216,7 +11554,7 @@
                     </pic:cNvPicPr>
                   </pic:nvPicPr>
                   <pic:blipFill>
-                    <a:blip r:embed="rId33">
+                    <a:blip r:embed="rId35">
                       <a:extLst>
                         <a:ext uri="{28A0092B-C50C-407E-A947-70E740481C1C}">
                           <a14:useLocalDpi xmlns:a14="http://schemas.microsoft.com/office/drawing/2010/main" val="0"/>
@@ -12279,23 +11617,28 @@
           <w:color w:val="000000" w:themeColor="text1"/>
           <w:lang w:val="en-GB"/>
         </w:rPr>
-        <w:t>from postman/</w:t>
-      </w:r>
-      <w:proofErr w:type="spellStart"/>
-      <w:r>
-        <w:rPr>
-          <w:color w:val="000000" w:themeColor="text1"/>
-          <w:lang w:val="en-GB"/>
-        </w:rPr>
-        <w:t>insomania</w:t>
-      </w:r>
-      <w:proofErr w:type="spellEnd"/>
-      <w:r>
-        <w:rPr>
-          <w:color w:val="000000" w:themeColor="text1"/>
-          <w:lang w:val="en-GB"/>
-        </w:rPr>
-        <w:t xml:space="preserve"> and it should result the cancer type.</w:t>
+        <w:t>from postman/insomania</w:t>
+      </w:r>
+      <w:r>
+        <w:rPr>
+          <w:color w:val="000000" w:themeColor="text1"/>
+          <w:lang w:val="en-GB"/>
+        </w:rPr>
+        <w:t xml:space="preserve"> </w:t>
+      </w:r>
+      <w:r>
+        <w:rPr>
+          <w:color w:val="000000" w:themeColor="text1"/>
+          <w:lang w:val="en-GB"/>
+        </w:rPr>
+        <w:t xml:space="preserve">for single record </w:t>
+      </w:r>
+      <w:r>
+        <w:rPr>
+          <w:color w:val="000000" w:themeColor="text1"/>
+          <w:lang w:val="en-GB"/>
+        </w:rPr>
+        <w:t>and it should result the cancer type.</w:t>
       </w:r>
     </w:p>
     <w:p>
@@ -12322,21 +11665,12 @@
           <w:lang w:val="en-GB"/>
         </w:rPr>
       </w:pPr>
-      <w:proofErr w:type="spellStart"/>
-      <w:r>
-        <w:rPr>
-          <w:color w:val="000000" w:themeColor="text1"/>
-          <w:lang w:val="en-GB"/>
-        </w:rPr>
-        <w:t>Url</w:t>
-      </w:r>
-      <w:proofErr w:type="spellEnd"/>
-      <w:r>
-        <w:rPr>
-          <w:color w:val="000000" w:themeColor="text1"/>
-          <w:lang w:val="en-GB"/>
-        </w:rPr>
-        <w:t xml:space="preserve"> for sending post data is:</w:t>
+      <w:r>
+        <w:rPr>
+          <w:color w:val="000000" w:themeColor="text1"/>
+          <w:lang w:val="en-GB"/>
+        </w:rPr>
+        <w:t>Url for sending post data is:</w:t>
       </w:r>
     </w:p>
     <w:p>
@@ -12352,33 +11686,67 @@
           <w:color w:val="000000" w:themeColor="text1"/>
           <w:lang w:val="en-GB"/>
         </w:rPr>
-        <w:t xml:space="preserve">To test in </w:t>
-      </w:r>
-      <w:proofErr w:type="gramStart"/>
-      <w:r>
-        <w:rPr>
-          <w:color w:val="000000" w:themeColor="text1"/>
-          <w:lang w:val="en-GB"/>
-        </w:rPr>
-        <w:t>local :</w:t>
-      </w:r>
-      <w:proofErr w:type="gramEnd"/>
-      <w:r>
-        <w:rPr>
-          <w:color w:val="000000" w:themeColor="text1"/>
-          <w:lang w:val="en-GB"/>
-        </w:rPr>
-        <w:t xml:space="preserve"> Your local server url</w:t>
-      </w:r>
-      <w:hyperlink r:id="rId34" w:history="1">
-        <w:r>
-          <w:rPr>
-            <w:rStyle w:val="Hyperlink"/>
-            <w:lang w:val="en-GB"/>
-          </w:rPr>
-          <w:t>http://127.0.0.1:5000/</w:t>
-        </w:r>
-      </w:hyperlink>
+        <w:t>To test in local : Your local server url</w:t>
+      </w:r>
+      <w:r>
+        <w:rPr>
+          <w:color w:val="000000" w:themeColor="text1"/>
+          <w:lang w:val="en-GB"/>
+        </w:rPr>
+        <w:t xml:space="preserve"> </w:t>
+      </w:r>
+      <w:bookmarkStart w:id="25" w:name="_GoBack"/>
+      <w:bookmarkEnd w:id="25"/>
+      <w:r>
+        <w:rPr>
+          <w:lang w:val="en-GB"/>
+        </w:rPr>
+        <w:fldChar w:fldCharType="begin"/>
+      </w:r>
+      <w:r>
+        <w:rPr>
+          <w:lang w:val="en-GB"/>
+        </w:rPr>
+        <w:instrText xml:space="preserve"> HYPERLINK "</w:instrText>
+      </w:r>
+      <w:r>
+        <w:rPr>
+          <w:lang w:val="en-GB"/>
+        </w:rPr>
+        <w:instrText>http://127.0.0.1:5000/</w:instrText>
+      </w:r>
+      <w:r>
+        <w:rPr>
+          <w:lang w:val="en-GB"/>
+        </w:rPr>
+        <w:instrText xml:space="preserve">" </w:instrText>
+      </w:r>
+      <w:r>
+        <w:rPr>
+          <w:lang w:val="en-GB"/>
+        </w:rPr>
+        <w:fldChar w:fldCharType="separate"/>
+      </w:r>
+      <w:r>
+        <w:rPr>
+          <w:rStyle w:val="Hyperlink"/>
+          <w:lang w:val="en-GB"/>
+        </w:rPr>
+        <w:t>http://127.0.0.1:5000/</w:t>
+      </w:r>
+      <w:r>
+        <w:rPr>
+          <w:lang w:val="en-GB"/>
+        </w:rPr>
+        <w:fldChar w:fldCharType="end"/>
+      </w:r>
+      <w:r>
+        <w:rPr>
+          <w:rStyle w:val="Hyperlink"/>
+          <w:lang w:val="en-GB"/>
+        </w:rPr>
+        <w:t>predict-api</w:t>
+      </w:r>
     </w:p>
     <w:p>
       <w:pPr>
@@ -12391,7 +11759,7 @@
         </w:rPr>
         <w:t xml:space="preserve">To test in Azure: </w:t>
       </w:r>
-      <w:hyperlink r:id="rId35" w:history="1">
+      <w:hyperlink r:id="rId36" w:history="1">
         <w:r>
           <w:rPr>
             <w:rStyle w:val="Hyperlink"/>
@@ -12399,6 +11767,12 @@
           <w:t>http://breastcancermodeldetection.azurewebsites.net/</w:t>
         </w:r>
       </w:hyperlink>
+      <w:r>
+        <w:rPr>
+          <w:rStyle w:val="Hyperlink"/>
+        </w:rPr>
+        <w:t>predict-api</w:t>
+      </w:r>
     </w:p>
     <w:p>
       <w:pPr>
@@ -12451,32 +11825,7 @@
           <w:color w:val="000000" w:themeColor="text1"/>
           <w:lang w:val="en-GB"/>
         </w:rPr>
-        <w:t>"</w:t>
-      </w:r>
-      <w:proofErr w:type="spellStart"/>
-      <w:r>
-        <w:rPr>
-          <w:color w:val="000000" w:themeColor="text1"/>
-          <w:lang w:val="en-GB"/>
-        </w:rPr>
-        <w:t>radius_mean</w:t>
-      </w:r>
-      <w:proofErr w:type="spellEnd"/>
-      <w:proofErr w:type="gramStart"/>
-      <w:r>
-        <w:rPr>
-          <w:color w:val="000000" w:themeColor="text1"/>
-          <w:lang w:val="en-GB"/>
-        </w:rPr>
-        <w:t>" :</w:t>
-      </w:r>
-      <w:proofErr w:type="gramEnd"/>
-      <w:r>
-        <w:rPr>
-          <w:color w:val="000000" w:themeColor="text1"/>
-          <w:lang w:val="en-GB"/>
-        </w:rPr>
-        <w:t xml:space="preserve"> 1,</w:t>
+        <w:t>"radius_mean" : 1,</w:t>
       </w:r>
     </w:p>
     <w:p>
@@ -12494,32 +11843,7 @@
           <w:color w:val="000000" w:themeColor="text1"/>
           <w:lang w:val="en-GB"/>
         </w:rPr>
-        <w:t>"</w:t>
-      </w:r>
-      <w:proofErr w:type="spellStart"/>
-      <w:r>
-        <w:rPr>
-          <w:color w:val="000000" w:themeColor="text1"/>
-          <w:lang w:val="en-GB"/>
-        </w:rPr>
-        <w:t>texture_mean</w:t>
-      </w:r>
-      <w:proofErr w:type="spellEnd"/>
-      <w:proofErr w:type="gramStart"/>
-      <w:r>
-        <w:rPr>
-          <w:color w:val="000000" w:themeColor="text1"/>
-          <w:lang w:val="en-GB"/>
-        </w:rPr>
-        <w:t>" :</w:t>
-      </w:r>
-      <w:proofErr w:type="gramEnd"/>
-      <w:r>
-        <w:rPr>
-          <w:color w:val="000000" w:themeColor="text1"/>
-          <w:lang w:val="en-GB"/>
-        </w:rPr>
-        <w:t xml:space="preserve"> 1,</w:t>
+        <w:t>"texture_mean" : 1,</w:t>
       </w:r>
     </w:p>
     <w:p>
@@ -12537,32 +11861,7 @@
           <w:color w:val="000000" w:themeColor="text1"/>
           <w:lang w:val="en-GB"/>
         </w:rPr>
-        <w:t>"</w:t>
-      </w:r>
-      <w:proofErr w:type="spellStart"/>
-      <w:r>
-        <w:rPr>
-          <w:color w:val="000000" w:themeColor="text1"/>
-          <w:lang w:val="en-GB"/>
-        </w:rPr>
-        <w:t>perimeter_mean</w:t>
-      </w:r>
-      <w:proofErr w:type="spellEnd"/>
-      <w:proofErr w:type="gramStart"/>
-      <w:r>
-        <w:rPr>
-          <w:color w:val="000000" w:themeColor="text1"/>
-          <w:lang w:val="en-GB"/>
-        </w:rPr>
-        <w:t>" :</w:t>
-      </w:r>
-      <w:proofErr w:type="gramEnd"/>
-      <w:r>
-        <w:rPr>
-          <w:color w:val="000000" w:themeColor="text1"/>
-          <w:lang w:val="en-GB"/>
-        </w:rPr>
-        <w:t xml:space="preserve"> 1,</w:t>
+        <w:t>"perimeter_mean" : 1,</w:t>
       </w:r>
     </w:p>
     <w:p>
@@ -12580,32 +11879,7 @@
           <w:color w:val="000000" w:themeColor="text1"/>
           <w:lang w:val="en-GB"/>
         </w:rPr>
-        <w:t>"</w:t>
-      </w:r>
-      <w:proofErr w:type="spellStart"/>
-      <w:r>
-        <w:rPr>
-          <w:color w:val="000000" w:themeColor="text1"/>
-          <w:lang w:val="en-GB"/>
-        </w:rPr>
-        <w:t>area_mean</w:t>
-      </w:r>
-      <w:proofErr w:type="spellEnd"/>
-      <w:proofErr w:type="gramStart"/>
-      <w:r>
-        <w:rPr>
-          <w:color w:val="000000" w:themeColor="text1"/>
-          <w:lang w:val="en-GB"/>
-        </w:rPr>
-        <w:t>" :</w:t>
-      </w:r>
-      <w:proofErr w:type="gramEnd"/>
-      <w:r>
-        <w:rPr>
-          <w:color w:val="000000" w:themeColor="text1"/>
-          <w:lang w:val="en-GB"/>
-        </w:rPr>
-        <w:t xml:space="preserve"> 1,</w:t>
+        <w:t>"area_mean" : 1,</w:t>
       </w:r>
     </w:p>
     <w:p>
@@ -12623,32 +11897,7 @@
           <w:color w:val="000000" w:themeColor="text1"/>
           <w:lang w:val="en-GB"/>
         </w:rPr>
-        <w:t>"</w:t>
-      </w:r>
-      <w:proofErr w:type="spellStart"/>
-      <w:r>
-        <w:rPr>
-          <w:color w:val="000000" w:themeColor="text1"/>
-          <w:lang w:val="en-GB"/>
-        </w:rPr>
-        <w:t>smoothness_mean</w:t>
-      </w:r>
-      <w:proofErr w:type="spellEnd"/>
-      <w:proofErr w:type="gramStart"/>
-      <w:r>
-        <w:rPr>
-          <w:color w:val="000000" w:themeColor="text1"/>
-          <w:lang w:val="en-GB"/>
-        </w:rPr>
-        <w:t>" :</w:t>
-      </w:r>
-      <w:proofErr w:type="gramEnd"/>
-      <w:r>
-        <w:rPr>
-          <w:color w:val="000000" w:themeColor="text1"/>
-          <w:lang w:val="en-GB"/>
-        </w:rPr>
-        <w:t xml:space="preserve"> 1,</w:t>
+        <w:t>"smoothness_mean" : 1,</w:t>
       </w:r>
     </w:p>
     <w:p>
@@ -12666,32 +11915,7 @@
           <w:color w:val="000000" w:themeColor="text1"/>
           <w:lang w:val="en-GB"/>
         </w:rPr>
-        <w:t>"</w:t>
-      </w:r>
-      <w:proofErr w:type="spellStart"/>
-      <w:r>
-        <w:rPr>
-          <w:color w:val="000000" w:themeColor="text1"/>
-          <w:lang w:val="en-GB"/>
-        </w:rPr>
-        <w:t>compactness_mean</w:t>
-      </w:r>
-      <w:proofErr w:type="spellEnd"/>
-      <w:proofErr w:type="gramStart"/>
-      <w:r>
-        <w:rPr>
-          <w:color w:val="000000" w:themeColor="text1"/>
-          <w:lang w:val="en-GB"/>
-        </w:rPr>
-        <w:t>" :</w:t>
-      </w:r>
-      <w:proofErr w:type="gramEnd"/>
-      <w:r>
-        <w:rPr>
-          <w:color w:val="000000" w:themeColor="text1"/>
-          <w:lang w:val="en-GB"/>
-        </w:rPr>
-        <w:t xml:space="preserve"> 1,</w:t>
+        <w:t>"compactness_mean" : 1,</w:t>
       </w:r>
     </w:p>
     <w:p>
@@ -12709,32 +11933,7 @@
           <w:color w:val="000000" w:themeColor="text1"/>
           <w:lang w:val="en-GB"/>
         </w:rPr>
-        <w:t>"</w:t>
-      </w:r>
-      <w:proofErr w:type="spellStart"/>
-      <w:r>
-        <w:rPr>
-          <w:color w:val="000000" w:themeColor="text1"/>
-          <w:lang w:val="en-GB"/>
-        </w:rPr>
-        <w:t>concavity_mean</w:t>
-      </w:r>
-      <w:proofErr w:type="spellEnd"/>
-      <w:proofErr w:type="gramStart"/>
-      <w:r>
-        <w:rPr>
-          <w:color w:val="000000" w:themeColor="text1"/>
-          <w:lang w:val="en-GB"/>
-        </w:rPr>
-        <w:t>" :</w:t>
-      </w:r>
-      <w:proofErr w:type="gramEnd"/>
-      <w:r>
-        <w:rPr>
-          <w:color w:val="000000" w:themeColor="text1"/>
-          <w:lang w:val="en-GB"/>
-        </w:rPr>
-        <w:t xml:space="preserve"> 1,</w:t>
+        <w:t>"concavity_mean" : 1,</w:t>
       </w:r>
     </w:p>
     <w:p>
@@ -12752,32 +11951,7 @@
           <w:color w:val="000000" w:themeColor="text1"/>
           <w:lang w:val="en-GB"/>
         </w:rPr>
-        <w:t>"</w:t>
-      </w:r>
-      <w:proofErr w:type="spellStart"/>
-      <w:r>
-        <w:rPr>
-          <w:color w:val="000000" w:themeColor="text1"/>
-          <w:lang w:val="en-GB"/>
-        </w:rPr>
-        <w:t>concave_points_mean</w:t>
-      </w:r>
-      <w:proofErr w:type="spellEnd"/>
-      <w:proofErr w:type="gramStart"/>
-      <w:r>
-        <w:rPr>
-          <w:color w:val="000000" w:themeColor="text1"/>
-          <w:lang w:val="en-GB"/>
-        </w:rPr>
-        <w:t>" :</w:t>
-      </w:r>
-      <w:proofErr w:type="gramEnd"/>
-      <w:r>
-        <w:rPr>
-          <w:color w:val="000000" w:themeColor="text1"/>
-          <w:lang w:val="en-GB"/>
-        </w:rPr>
-        <w:t xml:space="preserve"> 1,</w:t>
+        <w:t>"concave_points_mean" : 1,</w:t>
       </w:r>
     </w:p>
     <w:p>
@@ -12795,32 +11969,7 @@
           <w:color w:val="000000" w:themeColor="text1"/>
           <w:lang w:val="en-GB"/>
         </w:rPr>
-        <w:t>"</w:t>
-      </w:r>
-      <w:proofErr w:type="spellStart"/>
-      <w:r>
-        <w:rPr>
-          <w:color w:val="000000" w:themeColor="text1"/>
-          <w:lang w:val="en-GB"/>
-        </w:rPr>
-        <w:t>symmetry_mean</w:t>
-      </w:r>
-      <w:proofErr w:type="spellEnd"/>
-      <w:proofErr w:type="gramStart"/>
-      <w:r>
-        <w:rPr>
-          <w:color w:val="000000" w:themeColor="text1"/>
-          <w:lang w:val="en-GB"/>
-        </w:rPr>
-        <w:t>" :</w:t>
-      </w:r>
-      <w:proofErr w:type="gramEnd"/>
-      <w:r>
-        <w:rPr>
-          <w:color w:val="000000" w:themeColor="text1"/>
-          <w:lang w:val="en-GB"/>
-        </w:rPr>
-        <w:t xml:space="preserve"> 1,</w:t>
+        <w:t>"symmetry_mean" : 1,</w:t>
       </w:r>
     </w:p>
     <w:p>
@@ -12838,32 +11987,7 @@
           <w:color w:val="000000" w:themeColor="text1"/>
           <w:lang w:val="en-GB"/>
         </w:rPr>
-        <w:t>"</w:t>
-      </w:r>
-      <w:proofErr w:type="spellStart"/>
-      <w:r>
-        <w:rPr>
-          <w:color w:val="000000" w:themeColor="text1"/>
-          <w:lang w:val="en-GB"/>
-        </w:rPr>
-        <w:t>fractal_dimension_mean</w:t>
-      </w:r>
-      <w:proofErr w:type="spellEnd"/>
-      <w:proofErr w:type="gramStart"/>
-      <w:r>
-        <w:rPr>
-          <w:color w:val="000000" w:themeColor="text1"/>
-          <w:lang w:val="en-GB"/>
-        </w:rPr>
-        <w:t>" :</w:t>
-      </w:r>
-      <w:proofErr w:type="gramEnd"/>
-      <w:r>
-        <w:rPr>
-          <w:color w:val="000000" w:themeColor="text1"/>
-          <w:lang w:val="en-GB"/>
-        </w:rPr>
-        <w:t xml:space="preserve"> 1,</w:t>
+        <w:t>"fractal_dimension_mean" : 1,</w:t>
       </w:r>
     </w:p>
     <w:p>
@@ -12881,32 +12005,7 @@
           <w:color w:val="000000" w:themeColor="text1"/>
           <w:lang w:val="en-GB"/>
         </w:rPr>
-        <w:t>"</w:t>
-      </w:r>
-      <w:proofErr w:type="spellStart"/>
-      <w:r>
-        <w:rPr>
-          <w:color w:val="000000" w:themeColor="text1"/>
-          <w:lang w:val="en-GB"/>
-        </w:rPr>
-        <w:t>radius_se</w:t>
-      </w:r>
-      <w:proofErr w:type="spellEnd"/>
-      <w:proofErr w:type="gramStart"/>
-      <w:r>
-        <w:rPr>
-          <w:color w:val="000000" w:themeColor="text1"/>
-          <w:lang w:val="en-GB"/>
-        </w:rPr>
-        <w:t>" :</w:t>
-      </w:r>
-      <w:proofErr w:type="gramEnd"/>
-      <w:r>
-        <w:rPr>
-          <w:color w:val="000000" w:themeColor="text1"/>
-          <w:lang w:val="en-GB"/>
-        </w:rPr>
-        <w:t xml:space="preserve"> 1,</w:t>
+        <w:t>"radius_se" : 1,</w:t>
       </w:r>
     </w:p>
     <w:p>
@@ -12924,32 +12023,7 @@
           <w:color w:val="000000" w:themeColor="text1"/>
           <w:lang w:val="en-GB"/>
         </w:rPr>
-        <w:t>"</w:t>
-      </w:r>
-      <w:proofErr w:type="spellStart"/>
-      <w:r>
-        <w:rPr>
-          <w:color w:val="000000" w:themeColor="text1"/>
-          <w:lang w:val="en-GB"/>
-        </w:rPr>
-        <w:t>texture_se</w:t>
-      </w:r>
-      <w:proofErr w:type="spellEnd"/>
-      <w:proofErr w:type="gramStart"/>
-      <w:r>
-        <w:rPr>
-          <w:color w:val="000000" w:themeColor="text1"/>
-          <w:lang w:val="en-GB"/>
-        </w:rPr>
-        <w:t>" :</w:t>
-      </w:r>
-      <w:proofErr w:type="gramEnd"/>
-      <w:r>
-        <w:rPr>
-          <w:color w:val="000000" w:themeColor="text1"/>
-          <w:lang w:val="en-GB"/>
-        </w:rPr>
-        <w:t xml:space="preserve"> 1,</w:t>
+        <w:t>"texture_se" : 1,</w:t>
       </w:r>
     </w:p>
     <w:p>
@@ -12967,32 +12041,7 @@
           <w:color w:val="000000" w:themeColor="text1"/>
           <w:lang w:val="en-GB"/>
         </w:rPr>
-        <w:t>"</w:t>
-      </w:r>
-      <w:proofErr w:type="spellStart"/>
-      <w:r>
-        <w:rPr>
-          <w:color w:val="000000" w:themeColor="text1"/>
-          <w:lang w:val="en-GB"/>
-        </w:rPr>
-        <w:t>perimeter_se</w:t>
-      </w:r>
-      <w:proofErr w:type="spellEnd"/>
-      <w:proofErr w:type="gramStart"/>
-      <w:r>
-        <w:rPr>
-          <w:color w:val="000000" w:themeColor="text1"/>
-          <w:lang w:val="en-GB"/>
-        </w:rPr>
-        <w:t>" :</w:t>
-      </w:r>
-      <w:proofErr w:type="gramEnd"/>
-      <w:r>
-        <w:rPr>
-          <w:color w:val="000000" w:themeColor="text1"/>
-          <w:lang w:val="en-GB"/>
-        </w:rPr>
-        <w:t xml:space="preserve"> 1,</w:t>
+        <w:t>"perimeter_se" : 1,</w:t>
       </w:r>
     </w:p>
     <w:p>
@@ -13010,32 +12059,7 @@
           <w:color w:val="000000" w:themeColor="text1"/>
           <w:lang w:val="en-GB"/>
         </w:rPr>
-        <w:t>"</w:t>
-      </w:r>
-      <w:proofErr w:type="spellStart"/>
-      <w:r>
-        <w:rPr>
-          <w:color w:val="000000" w:themeColor="text1"/>
-          <w:lang w:val="en-GB"/>
-        </w:rPr>
-        <w:t>area_se</w:t>
-      </w:r>
-      <w:proofErr w:type="spellEnd"/>
-      <w:proofErr w:type="gramStart"/>
-      <w:r>
-        <w:rPr>
-          <w:color w:val="000000" w:themeColor="text1"/>
-          <w:lang w:val="en-GB"/>
-        </w:rPr>
-        <w:t>" :</w:t>
-      </w:r>
-      <w:proofErr w:type="gramEnd"/>
-      <w:r>
-        <w:rPr>
-          <w:color w:val="000000" w:themeColor="text1"/>
-          <w:lang w:val="en-GB"/>
-        </w:rPr>
-        <w:t xml:space="preserve"> 1,</w:t>
+        <w:t>"area_se" : 1,</w:t>
       </w:r>
     </w:p>
     <w:p>
@@ -13053,32 +12077,7 @@
           <w:color w:val="000000" w:themeColor="text1"/>
           <w:lang w:val="en-GB"/>
         </w:rPr>
-        <w:t>"</w:t>
-      </w:r>
-      <w:proofErr w:type="spellStart"/>
-      <w:r>
-        <w:rPr>
-          <w:color w:val="000000" w:themeColor="text1"/>
-          <w:lang w:val="en-GB"/>
-        </w:rPr>
-        <w:t>smoothness_se</w:t>
-      </w:r>
-      <w:proofErr w:type="spellEnd"/>
-      <w:proofErr w:type="gramStart"/>
-      <w:r>
-        <w:rPr>
-          <w:color w:val="000000" w:themeColor="text1"/>
-          <w:lang w:val="en-GB"/>
-        </w:rPr>
-        <w:t>" :</w:t>
-      </w:r>
-      <w:proofErr w:type="gramEnd"/>
-      <w:r>
-        <w:rPr>
-          <w:color w:val="000000" w:themeColor="text1"/>
-          <w:lang w:val="en-GB"/>
-        </w:rPr>
-        <w:t xml:space="preserve"> 1,</w:t>
+        <w:t>"smoothness_se" : 1,</w:t>
       </w:r>
     </w:p>
     <w:p>
@@ -13097,32 +12096,7 @@
           <w:lang w:val="en-GB"/>
         </w:rPr>
         <w:lastRenderedPageBreak/>
-        <w:t>"</w:t>
-      </w:r>
-      <w:proofErr w:type="spellStart"/>
-      <w:r>
-        <w:rPr>
-          <w:color w:val="000000" w:themeColor="text1"/>
-          <w:lang w:val="en-GB"/>
-        </w:rPr>
-        <w:t>compactness_se</w:t>
-      </w:r>
-      <w:proofErr w:type="spellEnd"/>
-      <w:proofErr w:type="gramStart"/>
-      <w:r>
-        <w:rPr>
-          <w:color w:val="000000" w:themeColor="text1"/>
-          <w:lang w:val="en-GB"/>
-        </w:rPr>
-        <w:t>" :</w:t>
-      </w:r>
-      <w:proofErr w:type="gramEnd"/>
-      <w:r>
-        <w:rPr>
-          <w:color w:val="000000" w:themeColor="text1"/>
-          <w:lang w:val="en-GB"/>
-        </w:rPr>
-        <w:t xml:space="preserve"> 1,</w:t>
+        <w:t>"compactness_se" : 1,</w:t>
       </w:r>
     </w:p>
     <w:p>
@@ -13140,32 +12114,7 @@
           <w:color w:val="000000" w:themeColor="text1"/>
           <w:lang w:val="en-GB"/>
         </w:rPr>
-        <w:t>"</w:t>
-      </w:r>
-      <w:proofErr w:type="spellStart"/>
-      <w:r>
-        <w:rPr>
-          <w:color w:val="000000" w:themeColor="text1"/>
-          <w:lang w:val="en-GB"/>
-        </w:rPr>
-        <w:t>concavity_se</w:t>
-      </w:r>
-      <w:proofErr w:type="spellEnd"/>
-      <w:proofErr w:type="gramStart"/>
-      <w:r>
-        <w:rPr>
-          <w:color w:val="000000" w:themeColor="text1"/>
-          <w:lang w:val="en-GB"/>
-        </w:rPr>
-        <w:t>" :</w:t>
-      </w:r>
-      <w:proofErr w:type="gramEnd"/>
-      <w:r>
-        <w:rPr>
-          <w:color w:val="000000" w:themeColor="text1"/>
-          <w:lang w:val="en-GB"/>
-        </w:rPr>
-        <w:t xml:space="preserve"> 1,</w:t>
+        <w:t>"concavity_se" : 1,</w:t>
       </w:r>
     </w:p>
     <w:p>
@@ -13183,32 +12132,7 @@
           <w:color w:val="000000" w:themeColor="text1"/>
           <w:lang w:val="en-GB"/>
         </w:rPr>
-        <w:t>"</w:t>
-      </w:r>
-      <w:proofErr w:type="spellStart"/>
-      <w:r>
-        <w:rPr>
-          <w:color w:val="000000" w:themeColor="text1"/>
-          <w:lang w:val="en-GB"/>
-        </w:rPr>
-        <w:t>concave_points_se</w:t>
-      </w:r>
-      <w:proofErr w:type="spellEnd"/>
-      <w:proofErr w:type="gramStart"/>
-      <w:r>
-        <w:rPr>
-          <w:color w:val="000000" w:themeColor="text1"/>
-          <w:lang w:val="en-GB"/>
-        </w:rPr>
-        <w:t>" :</w:t>
-      </w:r>
-      <w:proofErr w:type="gramEnd"/>
-      <w:r>
-        <w:rPr>
-          <w:color w:val="000000" w:themeColor="text1"/>
-          <w:lang w:val="en-GB"/>
-        </w:rPr>
-        <w:t xml:space="preserve"> 1,</w:t>
+        <w:t>"concave_points_se" : 1,</w:t>
       </w:r>
     </w:p>
     <w:p>
@@ -13226,32 +12150,7 @@
           <w:color w:val="000000" w:themeColor="text1"/>
           <w:lang w:val="en-GB"/>
         </w:rPr>
-        <w:t>"</w:t>
-      </w:r>
-      <w:proofErr w:type="spellStart"/>
-      <w:r>
-        <w:rPr>
-          <w:color w:val="000000" w:themeColor="text1"/>
-          <w:lang w:val="en-GB"/>
-        </w:rPr>
-        <w:t>symmetry_se</w:t>
-      </w:r>
-      <w:proofErr w:type="spellEnd"/>
-      <w:proofErr w:type="gramStart"/>
-      <w:r>
-        <w:rPr>
-          <w:color w:val="000000" w:themeColor="text1"/>
-          <w:lang w:val="en-GB"/>
-        </w:rPr>
-        <w:t>" :</w:t>
-      </w:r>
-      <w:proofErr w:type="gramEnd"/>
-      <w:r>
-        <w:rPr>
-          <w:color w:val="000000" w:themeColor="text1"/>
-          <w:lang w:val="en-GB"/>
-        </w:rPr>
-        <w:t xml:space="preserve"> 1,</w:t>
+        <w:t>"symmetry_se" : 1,</w:t>
       </w:r>
     </w:p>
     <w:p>
@@ -13269,32 +12168,7 @@
           <w:color w:val="000000" w:themeColor="text1"/>
           <w:lang w:val="en-GB"/>
         </w:rPr>
-        <w:t>"</w:t>
-      </w:r>
-      <w:proofErr w:type="spellStart"/>
-      <w:r>
-        <w:rPr>
-          <w:color w:val="000000" w:themeColor="text1"/>
-          <w:lang w:val="en-GB"/>
-        </w:rPr>
-        <w:t>fractal_dimension_se</w:t>
-      </w:r>
-      <w:proofErr w:type="spellEnd"/>
-      <w:proofErr w:type="gramStart"/>
-      <w:r>
-        <w:rPr>
-          <w:color w:val="000000" w:themeColor="text1"/>
-          <w:lang w:val="en-GB"/>
-        </w:rPr>
-        <w:t>" :</w:t>
-      </w:r>
-      <w:proofErr w:type="gramEnd"/>
-      <w:r>
-        <w:rPr>
-          <w:color w:val="000000" w:themeColor="text1"/>
-          <w:lang w:val="en-GB"/>
-        </w:rPr>
-        <w:t xml:space="preserve"> 1,</w:t>
+        <w:t>"fractal_dimension_se" : 1,</w:t>
       </w:r>
     </w:p>
     <w:p>
@@ -13312,32 +12186,7 @@
           <w:color w:val="000000" w:themeColor="text1"/>
           <w:lang w:val="en-GB"/>
         </w:rPr>
-        <w:t>"</w:t>
-      </w:r>
-      <w:proofErr w:type="spellStart"/>
-      <w:r>
-        <w:rPr>
-          <w:color w:val="000000" w:themeColor="text1"/>
-          <w:lang w:val="en-GB"/>
-        </w:rPr>
-        <w:t>radius_worst</w:t>
-      </w:r>
-      <w:proofErr w:type="spellEnd"/>
-      <w:proofErr w:type="gramStart"/>
-      <w:r>
-        <w:rPr>
-          <w:color w:val="000000" w:themeColor="text1"/>
-          <w:lang w:val="en-GB"/>
-        </w:rPr>
-        <w:t>" :</w:t>
-      </w:r>
-      <w:proofErr w:type="gramEnd"/>
-      <w:r>
-        <w:rPr>
-          <w:color w:val="000000" w:themeColor="text1"/>
-          <w:lang w:val="en-GB"/>
-        </w:rPr>
-        <w:t xml:space="preserve"> 1,</w:t>
+        <w:t>"radius_worst" : 1,</w:t>
       </w:r>
     </w:p>
     <w:p>
@@ -13355,32 +12204,7 @@
           <w:color w:val="000000" w:themeColor="text1"/>
           <w:lang w:val="en-GB"/>
         </w:rPr>
-        <w:t>"</w:t>
-      </w:r>
-      <w:proofErr w:type="spellStart"/>
-      <w:r>
-        <w:rPr>
-          <w:color w:val="000000" w:themeColor="text1"/>
-          <w:lang w:val="en-GB"/>
-        </w:rPr>
-        <w:t>texture_worst</w:t>
-      </w:r>
-      <w:proofErr w:type="spellEnd"/>
-      <w:proofErr w:type="gramStart"/>
-      <w:r>
-        <w:rPr>
-          <w:color w:val="000000" w:themeColor="text1"/>
-          <w:lang w:val="en-GB"/>
-        </w:rPr>
-        <w:t>" :</w:t>
-      </w:r>
-      <w:proofErr w:type="gramEnd"/>
-      <w:r>
-        <w:rPr>
-          <w:color w:val="000000" w:themeColor="text1"/>
-          <w:lang w:val="en-GB"/>
-        </w:rPr>
-        <w:t xml:space="preserve"> 1,</w:t>
+        <w:t>"texture_worst" : 1,</w:t>
       </w:r>
     </w:p>
     <w:p>
@@ -13398,32 +12222,7 @@
           <w:color w:val="000000" w:themeColor="text1"/>
           <w:lang w:val="en-GB"/>
         </w:rPr>
-        <w:t>"</w:t>
-      </w:r>
-      <w:proofErr w:type="spellStart"/>
-      <w:r>
-        <w:rPr>
-          <w:color w:val="000000" w:themeColor="text1"/>
-          <w:lang w:val="en-GB"/>
-        </w:rPr>
-        <w:t>perimeter_worst</w:t>
-      </w:r>
-      <w:proofErr w:type="spellEnd"/>
-      <w:proofErr w:type="gramStart"/>
-      <w:r>
-        <w:rPr>
-          <w:color w:val="000000" w:themeColor="text1"/>
-          <w:lang w:val="en-GB"/>
-        </w:rPr>
-        <w:t>" :</w:t>
-      </w:r>
-      <w:proofErr w:type="gramEnd"/>
-      <w:r>
-        <w:rPr>
-          <w:color w:val="000000" w:themeColor="text1"/>
-          <w:lang w:val="en-GB"/>
-        </w:rPr>
-        <w:t xml:space="preserve"> 1,</w:t>
+        <w:t>"perimeter_worst" : 1,</w:t>
       </w:r>
     </w:p>
     <w:p>
@@ -13441,32 +12240,7 @@
           <w:color w:val="000000" w:themeColor="text1"/>
           <w:lang w:val="en-GB"/>
         </w:rPr>
-        <w:t>"</w:t>
-      </w:r>
-      <w:proofErr w:type="spellStart"/>
-      <w:r>
-        <w:rPr>
-          <w:color w:val="000000" w:themeColor="text1"/>
-          <w:lang w:val="en-GB"/>
-        </w:rPr>
-        <w:t>area_worst</w:t>
-      </w:r>
-      <w:proofErr w:type="spellEnd"/>
-      <w:proofErr w:type="gramStart"/>
-      <w:r>
-        <w:rPr>
-          <w:color w:val="000000" w:themeColor="text1"/>
-          <w:lang w:val="en-GB"/>
-        </w:rPr>
-        <w:t>" :</w:t>
-      </w:r>
-      <w:proofErr w:type="gramEnd"/>
-      <w:r>
-        <w:rPr>
-          <w:color w:val="000000" w:themeColor="text1"/>
-          <w:lang w:val="en-GB"/>
-        </w:rPr>
-        <w:t xml:space="preserve"> 1,</w:t>
+        <w:t>"area_worst" : 1,</w:t>
       </w:r>
     </w:p>
     <w:p>
@@ -13484,32 +12258,7 @@
           <w:color w:val="000000" w:themeColor="text1"/>
           <w:lang w:val="en-GB"/>
         </w:rPr>
-        <w:t>"</w:t>
-      </w:r>
-      <w:proofErr w:type="spellStart"/>
-      <w:r>
-        <w:rPr>
-          <w:color w:val="000000" w:themeColor="text1"/>
-          <w:lang w:val="en-GB"/>
-        </w:rPr>
-        <w:t>smoothness_worst</w:t>
-      </w:r>
-      <w:proofErr w:type="spellEnd"/>
-      <w:proofErr w:type="gramStart"/>
-      <w:r>
-        <w:rPr>
-          <w:color w:val="000000" w:themeColor="text1"/>
-          <w:lang w:val="en-GB"/>
-        </w:rPr>
-        <w:t>" :</w:t>
-      </w:r>
-      <w:proofErr w:type="gramEnd"/>
-      <w:r>
-        <w:rPr>
-          <w:color w:val="000000" w:themeColor="text1"/>
-          <w:lang w:val="en-GB"/>
-        </w:rPr>
-        <w:t xml:space="preserve"> 1,</w:t>
+        <w:t>"smoothness_worst" : 1,</w:t>
       </w:r>
     </w:p>
     <w:p>
@@ -13527,32 +12276,7 @@
           <w:color w:val="000000" w:themeColor="text1"/>
           <w:lang w:val="en-GB"/>
         </w:rPr>
-        <w:t>"</w:t>
-      </w:r>
-      <w:proofErr w:type="spellStart"/>
-      <w:r>
-        <w:rPr>
-          <w:color w:val="000000" w:themeColor="text1"/>
-          <w:lang w:val="en-GB"/>
-        </w:rPr>
-        <w:t>compactness_worst</w:t>
-      </w:r>
-      <w:proofErr w:type="spellEnd"/>
-      <w:proofErr w:type="gramStart"/>
-      <w:r>
-        <w:rPr>
-          <w:color w:val="000000" w:themeColor="text1"/>
-          <w:lang w:val="en-GB"/>
-        </w:rPr>
-        <w:t>" :</w:t>
-      </w:r>
-      <w:proofErr w:type="gramEnd"/>
-      <w:r>
-        <w:rPr>
-          <w:color w:val="000000" w:themeColor="text1"/>
-          <w:lang w:val="en-GB"/>
-        </w:rPr>
-        <w:t xml:space="preserve"> 1,</w:t>
+        <w:t>"compactness_worst" : 1,</w:t>
       </w:r>
     </w:p>
     <w:p>
@@ -13570,32 +12294,7 @@
           <w:color w:val="000000" w:themeColor="text1"/>
           <w:lang w:val="en-GB"/>
         </w:rPr>
-        <w:t>"</w:t>
-      </w:r>
-      <w:proofErr w:type="spellStart"/>
-      <w:r>
-        <w:rPr>
-          <w:color w:val="000000" w:themeColor="text1"/>
-          <w:lang w:val="en-GB"/>
-        </w:rPr>
-        <w:t>concavity_worst</w:t>
-      </w:r>
-      <w:proofErr w:type="spellEnd"/>
-      <w:proofErr w:type="gramStart"/>
-      <w:r>
-        <w:rPr>
-          <w:color w:val="000000" w:themeColor="text1"/>
-          <w:lang w:val="en-GB"/>
-        </w:rPr>
-        <w:t>" :</w:t>
-      </w:r>
-      <w:proofErr w:type="gramEnd"/>
-      <w:r>
-        <w:rPr>
-          <w:color w:val="000000" w:themeColor="text1"/>
-          <w:lang w:val="en-GB"/>
-        </w:rPr>
-        <w:t xml:space="preserve"> 1,</w:t>
+        <w:t>"concavity_worst" : 1,</w:t>
       </w:r>
     </w:p>
     <w:p>
@@ -13613,32 +12312,7 @@
           <w:color w:val="000000" w:themeColor="text1"/>
           <w:lang w:val="en-GB"/>
         </w:rPr>
-        <w:t>"</w:t>
-      </w:r>
-      <w:proofErr w:type="spellStart"/>
-      <w:r>
-        <w:rPr>
-          <w:color w:val="000000" w:themeColor="text1"/>
-          <w:lang w:val="en-GB"/>
-        </w:rPr>
-        <w:t>concave_points_worst</w:t>
-      </w:r>
-      <w:proofErr w:type="spellEnd"/>
-      <w:proofErr w:type="gramStart"/>
-      <w:r>
-        <w:rPr>
-          <w:color w:val="000000" w:themeColor="text1"/>
-          <w:lang w:val="en-GB"/>
-        </w:rPr>
-        <w:t>" :</w:t>
-      </w:r>
-      <w:proofErr w:type="gramEnd"/>
-      <w:r>
-        <w:rPr>
-          <w:color w:val="000000" w:themeColor="text1"/>
-          <w:lang w:val="en-GB"/>
-        </w:rPr>
-        <w:t xml:space="preserve"> 1,</w:t>
+        <w:t>"concave_points_worst" : 1,</w:t>
       </w:r>
     </w:p>
     <w:p>
@@ -13656,32 +12330,7 @@
           <w:color w:val="000000" w:themeColor="text1"/>
           <w:lang w:val="en-GB"/>
         </w:rPr>
-        <w:t>"</w:t>
-      </w:r>
-      <w:proofErr w:type="spellStart"/>
-      <w:r>
-        <w:rPr>
-          <w:color w:val="000000" w:themeColor="text1"/>
-          <w:lang w:val="en-GB"/>
-        </w:rPr>
-        <w:t>symmetry_worst</w:t>
-      </w:r>
-      <w:proofErr w:type="spellEnd"/>
-      <w:proofErr w:type="gramStart"/>
-      <w:r>
-        <w:rPr>
-          <w:color w:val="000000" w:themeColor="text1"/>
-          <w:lang w:val="en-GB"/>
-        </w:rPr>
-        <w:t>" :</w:t>
-      </w:r>
-      <w:proofErr w:type="gramEnd"/>
-      <w:r>
-        <w:rPr>
-          <w:color w:val="000000" w:themeColor="text1"/>
-          <w:lang w:val="en-GB"/>
-        </w:rPr>
-        <w:t xml:space="preserve"> 1,</w:t>
+        <w:t>"symmetry_worst" : 1,</w:t>
       </w:r>
     </w:p>
     <w:p>
@@ -13699,32 +12348,7 @@
           <w:color w:val="000000" w:themeColor="text1"/>
           <w:lang w:val="en-GB"/>
         </w:rPr>
-        <w:t>"</w:t>
-      </w:r>
-      <w:proofErr w:type="spellStart"/>
-      <w:r>
-        <w:rPr>
-          <w:color w:val="000000" w:themeColor="text1"/>
-          <w:lang w:val="en-GB"/>
-        </w:rPr>
-        <w:t>fractal_dimension_worst</w:t>
-      </w:r>
-      <w:proofErr w:type="spellEnd"/>
-      <w:proofErr w:type="gramStart"/>
-      <w:r>
-        <w:rPr>
-          <w:color w:val="000000" w:themeColor="text1"/>
-          <w:lang w:val="en-GB"/>
-        </w:rPr>
-        <w:t>" :</w:t>
-      </w:r>
-      <w:proofErr w:type="gramEnd"/>
-      <w:r>
-        <w:rPr>
-          <w:color w:val="000000" w:themeColor="text1"/>
-          <w:lang w:val="en-GB"/>
-        </w:rPr>
-        <w:t xml:space="preserve"> 1</w:t>
+        <w:t>"fractal_dimension_worst" : 1</w:t>
       </w:r>
     </w:p>
     <w:p>
@@ -13760,21 +12384,12 @@
           <w:lang w:val="en-GB"/>
         </w:rPr>
       </w:pPr>
-      <w:proofErr w:type="spellStart"/>
-      <w:r>
-        <w:rPr>
-          <w:color w:val="000000" w:themeColor="text1"/>
-          <w:lang w:val="en-GB"/>
-        </w:rPr>
-        <w:t>Insomania</w:t>
-      </w:r>
-      <w:proofErr w:type="spellEnd"/>
-      <w:r>
-        <w:rPr>
-          <w:color w:val="000000" w:themeColor="text1"/>
-          <w:lang w:val="en-GB"/>
-        </w:rPr>
-        <w:t xml:space="preserve"> screenshot – </w:t>
+      <w:r>
+        <w:rPr>
+          <w:color w:val="000000" w:themeColor="text1"/>
+          <w:lang w:val="en-GB"/>
+        </w:rPr>
+        <w:t xml:space="preserve">Insomania screenshot – </w:t>
       </w:r>
     </w:p>
     <w:p>
@@ -13788,13 +12403,13 @@
         <w:rPr>
           <w:noProof/>
           <w:color w:val="000000" w:themeColor="text1"/>
-          <w:lang w:val="en-GB" w:eastAsia="en-GB"/>
+          <w:lang w:val="en-GB"/>
         </w:rPr>
         <w:drawing>
           <wp:inline distT="0" distB="0" distL="0" distR="0">
-            <wp:extent cx="5725160" cy="3582670"/>
-            <wp:effectExtent l="0" t="0" r="8890" b="0"/>
-            <wp:docPr id="42" name="Picture 42"/>
+            <wp:extent cx="5727700" cy="3686810"/>
+            <wp:effectExtent l="0" t="0" r="0" b="0"/>
+            <wp:docPr id="14" name="Picture 14"/>
             <wp:cNvGraphicFramePr>
               <a:graphicFrameLocks xmlns:a="http://schemas.openxmlformats.org/drawingml/2006/main" noChangeAspect="1"/>
             </wp:cNvGraphicFramePr>
@@ -13802,13 +12417,13 @@
               <a:graphicData uri="http://schemas.openxmlformats.org/drawingml/2006/picture">
                 <pic:pic xmlns:pic="http://schemas.openxmlformats.org/drawingml/2006/picture">
                   <pic:nvPicPr>
-                    <pic:cNvPr id="0" name="Picture 25"/>
+                    <pic:cNvPr id="0" name="Picture 1"/>
                     <pic:cNvPicPr>
                       <a:picLocks noChangeAspect="1" noChangeArrowheads="1"/>
                     </pic:cNvPicPr>
                   </pic:nvPicPr>
                   <pic:blipFill>
-                    <a:blip r:embed="rId36">
+                    <a:blip r:embed="rId37">
                       <a:extLst>
                         <a:ext uri="{28A0092B-C50C-407E-A947-70E740481C1C}">
                           <a14:useLocalDpi xmlns:a14="http://schemas.microsoft.com/office/drawing/2010/main" val="0"/>
@@ -13823,7 +12438,7 @@
                   <pic:spPr bwMode="auto">
                     <a:xfrm>
                       <a:off x="0" y="0"/>
-                      <a:ext cx="5725160" cy="3582670"/>
+                      <a:ext cx="5727700" cy="3686810"/>
                     </a:xfrm>
                     <a:prstGeom prst="rect">
                       <a:avLst/>
@@ -13858,15 +12473,14 @@
           <w:highlight w:val="darkGreen"/>
         </w:rPr>
       </w:pPr>
-      <w:bookmarkStart w:id="25" w:name="_Toc47882181"/>
+      <w:bookmarkStart w:id="26" w:name="_Toc47882181"/>
       <w:r>
         <w:rPr>
           <w:highlight w:val="darkGreen"/>
         </w:rPr>
-        <w:lastRenderedPageBreak/>
         <w:t>Technical solution design</w:t>
       </w:r>
-      <w:bookmarkEnd w:id="25"/>
+      <w:bookmarkEnd w:id="26"/>
     </w:p>
     <w:p>
       <w:pPr>
@@ -13898,7 +12512,7 @@
                     </pic:cNvPicPr>
                   </pic:nvPicPr>
                   <pic:blipFill>
-                    <a:blip r:embed="rId37">
+                    <a:blip r:embed="rId38">
                       <a:extLst>
                         <a:ext uri="{28A0092B-C50C-407E-A947-70E740481C1C}">
                           <a14:useLocalDpi xmlns:a14="http://schemas.microsoft.com/office/drawing/2010/main" val="0"/>
@@ -13941,14 +12555,14 @@
           <w:highlight w:val="darkGreen"/>
         </w:rPr>
       </w:pPr>
-      <w:bookmarkStart w:id="26" w:name="_Toc47882182"/>
+      <w:bookmarkStart w:id="27" w:name="_Toc47882182"/>
       <w:r>
         <w:rPr>
           <w:highlight w:val="darkGreen"/>
         </w:rPr>
         <w:t>Exceptions Scenarios Module Wise</w:t>
       </w:r>
-      <w:bookmarkEnd w:id="26"/>
+      <w:bookmarkEnd w:id="27"/>
     </w:p>
     <w:tbl>
       <w:tblPr>
@@ -14214,21 +12828,7 @@
               <w:rPr>
                 <w:color w:val="000000" w:themeColor="text1"/>
               </w:rPr>
-              <w:t xml:space="preserve">User try to upload csv which doesn’t match with prediction </w:t>
-            </w:r>
-            <w:proofErr w:type="spellStart"/>
-            <w:r>
-              <w:rPr>
-                <w:color w:val="000000" w:themeColor="text1"/>
-              </w:rPr>
-              <w:t>schema.json</w:t>
-            </w:r>
-            <w:proofErr w:type="spellEnd"/>
-            <w:r>
-              <w:rPr>
-                <w:color w:val="000000" w:themeColor="text1"/>
-              </w:rPr>
-              <w:t xml:space="preserve"> file</w:t>
+              <w:t>User try to upload csv which doesn’t match with prediction schema.json file</w:t>
             </w:r>
           </w:p>
         </w:tc>
@@ -14303,7 +12903,7 @@
           <w:highlight w:val="darkGreen"/>
         </w:rPr>
       </w:pPr>
-      <w:bookmarkStart w:id="27" w:name="_Toc47882183"/>
+      <w:bookmarkStart w:id="28" w:name="_Toc47882183"/>
       <w:r>
         <w:rPr>
           <w:highlight w:val="darkGreen"/>
@@ -14315,23 +12915,9 @@
         <w:rPr>
           <w:highlight w:val="darkGreen"/>
         </w:rPr>
-        <w:t xml:space="preserve">Steps </w:t>
-      </w:r>
-      <w:proofErr w:type="gramStart"/>
-      <w:r>
-        <w:rPr>
-          <w:highlight w:val="darkGreen"/>
-        </w:rPr>
-        <w:t>For</w:t>
-      </w:r>
-      <w:proofErr w:type="gramEnd"/>
-      <w:r>
-        <w:rPr>
-          <w:highlight w:val="darkGreen"/>
-        </w:rPr>
-        <w:t xml:space="preserve"> Azure</w:t>
-      </w:r>
-      <w:bookmarkEnd w:id="27"/>
+        <w:t>Steps For Azure</w:t>
+      </w:r>
+      <w:bookmarkEnd w:id="28"/>
     </w:p>
     <w:p>
       <w:pPr>
@@ -14363,21 +12949,7 @@
         <w:rPr>
           <w:lang w:val="en-GB"/>
         </w:rPr>
-        <w:t xml:space="preserve"> by connecting </w:t>
-      </w:r>
-      <w:proofErr w:type="spellStart"/>
-      <w:r>
-        <w:rPr>
-          <w:lang w:val="en-GB"/>
-        </w:rPr>
-        <w:t>github</w:t>
-      </w:r>
-      <w:proofErr w:type="spellEnd"/>
-      <w:r>
-        <w:rPr>
-          <w:lang w:val="en-GB"/>
-        </w:rPr>
-        <w:t xml:space="preserve"> repository.</w:t>
+        <w:t xml:space="preserve"> by connecting github repository.</w:t>
       </w:r>
       <w:r>
         <w:rPr>
@@ -14464,7 +13036,7 @@
                     </pic:cNvPicPr>
                   </pic:nvPicPr>
                   <pic:blipFill>
-                    <a:blip r:embed="rId38">
+                    <a:blip r:embed="rId39">
                       <a:extLst>
                         <a:ext uri="{28A0092B-C50C-407E-A947-70E740481C1C}">
                           <a14:useLocalDpi xmlns:a14="http://schemas.microsoft.com/office/drawing/2010/main" val="0"/>
@@ -14545,7 +13117,7 @@
                     </pic:cNvPicPr>
                   </pic:nvPicPr>
                   <pic:blipFill>
-                    <a:blip r:embed="rId39">
+                    <a:blip r:embed="rId40">
                       <a:extLst>
                         <a:ext uri="{28A0092B-C50C-407E-A947-70E740481C1C}">
                           <a14:useLocalDpi xmlns:a14="http://schemas.microsoft.com/office/drawing/2010/main" val="0"/>
@@ -14604,21 +13176,7 @@
         <w:rPr>
           <w:lang w:val="en-GB"/>
         </w:rPr>
-        <w:t xml:space="preserve">Create a new resource group if </w:t>
-      </w:r>
-      <w:proofErr w:type="spellStart"/>
-      <w:r>
-        <w:rPr>
-          <w:lang w:val="en-GB"/>
-        </w:rPr>
-        <w:t>its</w:t>
-      </w:r>
-      <w:proofErr w:type="spellEnd"/>
-      <w:r>
-        <w:rPr>
-          <w:lang w:val="en-GB"/>
-        </w:rPr>
-        <w:t xml:space="preserve"> not created and add that</w:t>
+        <w:t>Create a new resource group if its not created and add that</w:t>
       </w:r>
       <w:r>
         <w:rPr>
@@ -14642,69 +13200,25 @@
         <w:rPr>
           <w:lang w:val="en-GB"/>
         </w:rPr>
-        <w:t xml:space="preserve">se Instance Details </w:t>
-      </w:r>
-      <w:proofErr w:type="gramStart"/>
-      <w:r>
-        <w:rPr>
-          <w:lang w:val="en-GB"/>
-        </w:rPr>
-        <w:t>name(</w:t>
-      </w:r>
-      <w:proofErr w:type="gramEnd"/>
-      <w:r>
-        <w:rPr>
-          <w:lang w:val="en-GB"/>
-        </w:rPr>
-        <w:t xml:space="preserve">which is going to be </w:t>
-      </w:r>
-      <w:proofErr w:type="spellStart"/>
-      <w:r>
-        <w:rPr>
-          <w:lang w:val="en-GB"/>
-        </w:rPr>
-        <w:t>be</w:t>
-      </w:r>
-      <w:proofErr w:type="spellEnd"/>
+        <w:t>se Instance Details name(which is going to be be</w:t>
+      </w:r>
       <w:r>
         <w:rPr>
           <w:lang w:val="en-GB"/>
         </w:rPr>
         <w:t xml:space="preserve"> </w:t>
       </w:r>
-      <w:proofErr w:type="spellStart"/>
-      <w:r>
-        <w:rPr>
-          <w:lang w:val="en-GB"/>
-        </w:rPr>
-        <w:t>url</w:t>
-      </w:r>
-      <w:proofErr w:type="spellEnd"/>
-      <w:r>
-        <w:rPr>
-          <w:lang w:val="en-GB"/>
-        </w:rPr>
-        <w:t xml:space="preserve"> of the web app)</w:t>
-      </w:r>
-      <w:r>
-        <w:rPr>
-          <w:lang w:val="en-GB"/>
-        </w:rPr>
-        <w:t xml:space="preserve">. Click </w:t>
-      </w:r>
-      <w:proofErr w:type="spellStart"/>
-      <w:r>
-        <w:rPr>
-          <w:lang w:val="en-GB"/>
-        </w:rPr>
-        <w:t>Review+Create</w:t>
-      </w:r>
-      <w:proofErr w:type="spellEnd"/>
-      <w:r>
-        <w:rPr>
-          <w:lang w:val="en-GB"/>
-        </w:rPr>
-        <w:t xml:space="preserve"> after filling all information</w:t>
+      <w:r>
+        <w:rPr>
+          <w:lang w:val="en-GB"/>
+        </w:rPr>
+        <w:t>url of the web app)</w:t>
+      </w:r>
+      <w:r>
+        <w:rPr>
+          <w:lang w:val="en-GB"/>
+        </w:rPr>
+        <w:t>. Click Review+Create after filling all information</w:t>
       </w:r>
       <w:r>
         <w:rPr>
@@ -14742,7 +13256,7 @@
                     </pic:cNvPicPr>
                   </pic:nvPicPr>
                   <pic:blipFill>
-                    <a:blip r:embed="rId40">
+                    <a:blip r:embed="rId41">
                       <a:extLst>
                         <a:ext uri="{28A0092B-C50C-407E-A947-70E740481C1C}">
                           <a14:useLocalDpi xmlns:a14="http://schemas.microsoft.com/office/drawing/2010/main" val="0"/>
@@ -14790,21 +13304,7 @@
           <w:lang w:val="en-GB"/>
         </w:rPr>
         <w:lastRenderedPageBreak/>
-        <w:t xml:space="preserve">Link with </w:t>
-      </w:r>
-      <w:proofErr w:type="spellStart"/>
-      <w:r>
-        <w:rPr>
-          <w:lang w:val="en-GB"/>
-        </w:rPr>
-        <w:t>github</w:t>
-      </w:r>
-      <w:proofErr w:type="spellEnd"/>
-      <w:r>
-        <w:rPr>
-          <w:lang w:val="en-GB"/>
-        </w:rPr>
-        <w:t xml:space="preserve"> account and press continue</w:t>
+        <w:t>Link with github account and press continue</w:t>
       </w:r>
     </w:p>
     <w:p>
@@ -14834,7 +13334,7 @@
                     <pic:cNvPicPr/>
                   </pic:nvPicPr>
                   <pic:blipFill>
-                    <a:blip r:embed="rId41"/>
+                    <a:blip r:embed="rId42"/>
                     <a:stretch>
                       <a:fillRect/>
                     </a:stretch>
@@ -14877,30 +13377,14 @@
         <w:rPr>
           <w:lang w:val="en-GB"/>
         </w:rPr>
-        <w:t xml:space="preserve">Search repository </w:t>
-      </w:r>
-      <w:proofErr w:type="gramStart"/>
-      <w:r>
-        <w:rPr>
-          <w:lang w:val="en-GB"/>
-        </w:rPr>
-        <w:t>name(</w:t>
-      </w:r>
-      <w:proofErr w:type="gramEnd"/>
-      <w:r>
-        <w:rPr>
-          <w:lang w:val="en-GB"/>
-        </w:rPr>
-        <w:t xml:space="preserve">which is present in </w:t>
-      </w:r>
-      <w:proofErr w:type="spellStart"/>
-      <w:r>
-        <w:rPr>
-          <w:lang w:val="en-GB"/>
-        </w:rPr>
-        <w:t>github</w:t>
-      </w:r>
-      <w:proofErr w:type="spellEnd"/>
+        <w:t>Search repository name(</w:t>
+      </w:r>
+      <w:r>
+        <w:rPr>
+          <w:lang w:val="en-GB"/>
+        </w:rPr>
+        <w:t>which is present in github</w:t>
+      </w:r>
       <w:r>
         <w:rPr>
           <w:lang w:val="en-GB"/>
@@ -14935,7 +13419,7 @@
                     <pic:cNvPicPr/>
                   </pic:nvPicPr>
                   <pic:blipFill>
-                    <a:blip r:embed="rId42"/>
+                    <a:blip r:embed="rId43"/>
                     <a:stretch>
                       <a:fillRect/>
                     </a:stretch>
@@ -14978,30 +13462,8 @@
         <w:rPr>
           <w:lang w:val="en-GB"/>
         </w:rPr>
-        <w:t xml:space="preserve">Next step is to add git hub </w:t>
-      </w:r>
-      <w:proofErr w:type="spellStart"/>
-      <w:r>
-        <w:rPr>
-          <w:lang w:val="en-GB"/>
-        </w:rPr>
-        <w:t>url</w:t>
-      </w:r>
-      <w:proofErr w:type="spellEnd"/>
-      <w:r>
-        <w:rPr>
-          <w:lang w:val="en-GB"/>
-        </w:rPr>
-        <w:t xml:space="preserve"> in deployment </w:t>
-      </w:r>
-      <w:proofErr w:type="spellStart"/>
-      <w:r>
-        <w:rPr>
-          <w:lang w:val="en-GB"/>
-        </w:rPr>
-        <w:t>center</w:t>
-      </w:r>
-      <w:proofErr w:type="spellEnd"/>
+        <w:t>Next step is to add git hub url in deployment center</w:t>
+      </w:r>
     </w:p>
     <w:p>
       <w:pPr>
@@ -15048,7 +13510,7 @@
                     </pic:cNvPicPr>
                   </pic:nvPicPr>
                   <pic:blipFill>
-                    <a:blip r:embed="rId43">
+                    <a:blip r:embed="rId44">
                       <a:extLst>
                         <a:ext uri="{28A0092B-C50C-407E-A947-70E740481C1C}">
                           <a14:useLocalDpi xmlns:a14="http://schemas.microsoft.com/office/drawing/2010/main" val="0"/>
@@ -15097,7 +13559,6 @@
         </w:rPr>
         <w:t xml:space="preserve">To check the deployment logs click on the red highlighted icon under </w:t>
       </w:r>
-      <w:proofErr w:type="gramStart"/>
       <w:r>
         <w:rPr>
           <w:lang w:val="en-GB"/>
@@ -15110,7 +13571,6 @@
         </w:rPr>
         <w:t xml:space="preserve">  -</w:t>
       </w:r>
-      <w:proofErr w:type="gramEnd"/>
     </w:p>
     <w:p>
       <w:pPr>
@@ -15141,7 +13601,7 @@
                     </pic:cNvPicPr>
                   </pic:nvPicPr>
                   <pic:blipFill>
-                    <a:blip r:embed="rId44">
+                    <a:blip r:embed="rId45">
                       <a:extLst>
                         <a:ext uri="{28A0092B-C50C-407E-A947-70E740481C1C}">
                           <a14:useLocalDpi xmlns:a14="http://schemas.microsoft.com/office/drawing/2010/main" val="0"/>
@@ -15202,7 +13662,7 @@
                     </pic:cNvPicPr>
                   </pic:nvPicPr>
                   <pic:blipFill>
-                    <a:blip r:embed="rId45">
+                    <a:blip r:embed="rId46">
                       <a:extLst>
                         <a:ext uri="{28A0092B-C50C-407E-A947-70E740481C1C}">
                           <a14:useLocalDpi xmlns:a14="http://schemas.microsoft.com/office/drawing/2010/main" val="0"/>
@@ -15249,21 +13709,7 @@
         <w:rPr>
           <w:lang w:val="en-GB"/>
         </w:rPr>
-        <w:t xml:space="preserve">If no error shows inside logs, go to the dashboard and open the site </w:t>
-      </w:r>
-      <w:proofErr w:type="spellStart"/>
-      <w:r>
-        <w:rPr>
-          <w:lang w:val="en-GB"/>
-        </w:rPr>
-        <w:t>url</w:t>
-      </w:r>
-      <w:proofErr w:type="spellEnd"/>
-      <w:r>
-        <w:rPr>
-          <w:lang w:val="en-GB"/>
-        </w:rPr>
-        <w:t xml:space="preserve"> – </w:t>
+        <w:t xml:space="preserve">If no error shows inside logs, go to the dashboard and open the site url – </w:t>
       </w:r>
     </w:p>
     <w:p>
@@ -15296,7 +13742,7 @@
                     </pic:cNvPicPr>
                   </pic:nvPicPr>
                   <pic:blipFill>
-                    <a:blip r:embed="rId46">
+                    <a:blip r:embed="rId47">
                       <a:extLst>
                         <a:ext uri="{28A0092B-C50C-407E-A947-70E740481C1C}">
                           <a14:useLocalDpi xmlns:a14="http://schemas.microsoft.com/office/drawing/2010/main" val="0"/>
@@ -15334,8 +13780,6 @@
           <w:lang w:val="en-GB"/>
         </w:rPr>
       </w:pPr>
-      <w:bookmarkStart w:id="28" w:name="_GoBack"/>
-      <w:bookmarkEnd w:id="28"/>
     </w:p>
     <w:p>
       <w:pPr>
@@ -15497,7 +13941,6 @@
         </w:rPr>
       </w:pPr>
       <w:bookmarkStart w:id="30" w:name="_Toc47882185"/>
-      <w:proofErr w:type="spellStart"/>
       <w:r>
         <w:rPr>
           <w:highlight w:val="darkGreen"/>
@@ -15506,7 +13949,6 @@
         <w:t>Dockerization</w:t>
       </w:r>
       <w:bookmarkEnd w:id="30"/>
-      <w:proofErr w:type="spellEnd"/>
     </w:p>
     <w:p>
       <w:pPr>
@@ -15545,7 +13987,7 @@
         </w:rPr>
         <w:t xml:space="preserve">Download and run docker toolkit exe file from </w:t>
       </w:r>
-      <w:hyperlink r:id="rId47" w:history="1">
+      <w:hyperlink r:id="rId48" w:history="1">
         <w:r>
           <w:rPr>
             <w:lang w:val="en-GB"/>
@@ -15622,7 +14064,7 @@
                     </pic:cNvPicPr>
                   </pic:nvPicPr>
                   <pic:blipFill>
-                    <a:blip r:embed="rId48">
+                    <a:blip r:embed="rId49">
                       <a:extLst>
                         <a:ext uri="{28A0092B-C50C-407E-A947-70E740481C1C}">
                           <a14:useLocalDpi xmlns:a14="http://schemas.microsoft.com/office/drawing/2010/main" val="0"/>
@@ -15707,7 +14149,7 @@
                     </pic:cNvPicPr>
                   </pic:nvPicPr>
                   <pic:blipFill>
-                    <a:blip r:embed="rId49">
+                    <a:blip r:embed="rId50">
                       <a:extLst>
                         <a:ext uri="{28A0092B-C50C-407E-A947-70E740481C1C}">
                           <a14:useLocalDpi xmlns:a14="http://schemas.microsoft.com/office/drawing/2010/main" val="0"/>
@@ -15757,55 +14199,7 @@
           <w:sz w:val="24"/>
           <w:szCs w:val="24"/>
         </w:rPr>
-        <w:t xml:space="preserve">Next step is to navigate to the project root </w:t>
-      </w:r>
-      <w:proofErr w:type="spellStart"/>
-      <w:r>
-        <w:rPr>
-          <w:sz w:val="24"/>
-          <w:szCs w:val="24"/>
-        </w:rPr>
-        <w:t>folderin</w:t>
-      </w:r>
-      <w:proofErr w:type="spellEnd"/>
-      <w:r>
-        <w:rPr>
-          <w:sz w:val="24"/>
-          <w:szCs w:val="24"/>
-        </w:rPr>
-        <w:t xml:space="preserve"> docker </w:t>
-      </w:r>
-      <w:proofErr w:type="spellStart"/>
-      <w:r>
-        <w:rPr>
-          <w:sz w:val="24"/>
-          <w:szCs w:val="24"/>
-        </w:rPr>
-        <w:t>cmd</w:t>
-      </w:r>
-      <w:proofErr w:type="spellEnd"/>
-      <w:r>
-        <w:rPr>
-          <w:sz w:val="24"/>
-          <w:szCs w:val="24"/>
-        </w:rPr>
-        <w:t xml:space="preserve"> where </w:t>
-      </w:r>
-      <w:proofErr w:type="spellStart"/>
-      <w:r>
-        <w:rPr>
-          <w:sz w:val="24"/>
-          <w:szCs w:val="24"/>
-        </w:rPr>
-        <w:t>Dockerfile</w:t>
-      </w:r>
-      <w:proofErr w:type="spellEnd"/>
-      <w:r>
-        <w:rPr>
-          <w:sz w:val="24"/>
-          <w:szCs w:val="24"/>
-        </w:rPr>
-        <w:t xml:space="preserve"> is present. Refer image (highlighted in red)</w:t>
+        <w:t>Next step is to navigate to the project root folderin docker cmd where Dockerfile is present. Refer image (highlighted in red)</w:t>
       </w:r>
     </w:p>
     <w:p>
@@ -15840,7 +14234,7 @@
                     </pic:cNvPicPr>
                   </pic:nvPicPr>
                   <pic:blipFill>
-                    <a:blip r:embed="rId50">
+                    <a:blip r:embed="rId51">
                       <a:extLst>
                         <a:ext uri="{28A0092B-C50C-407E-A947-70E740481C1C}">
                           <a14:useLocalDpi xmlns:a14="http://schemas.microsoft.com/office/drawing/2010/main" val="0"/>
@@ -15904,7 +14298,7 @@
                     </pic:cNvPicPr>
                   </pic:nvPicPr>
                   <pic:blipFill>
-                    <a:blip r:embed="rId51">
+                    <a:blip r:embed="rId52">
                       <a:extLst>
                         <a:ext uri="{28A0092B-C50C-407E-A947-70E740481C1C}">
                           <a14:useLocalDpi xmlns:a14="http://schemas.microsoft.com/office/drawing/2010/main" val="0"/>
@@ -15956,25 +14350,7 @@
           <w:szCs w:val="24"/>
         </w:rPr>
         <w:lastRenderedPageBreak/>
-        <w:t xml:space="preserve">Creating docker file is important to dockerize flask app. And to create </w:t>
-      </w:r>
-      <w:proofErr w:type="spellStart"/>
-      <w:r>
-        <w:rPr>
-          <w:color w:val="000000" w:themeColor="text1"/>
-          <w:sz w:val="24"/>
-          <w:szCs w:val="24"/>
-        </w:rPr>
-        <w:t>Dockerfile</w:t>
-      </w:r>
-      <w:proofErr w:type="spellEnd"/>
-      <w:r>
-        <w:rPr>
-          <w:color w:val="000000" w:themeColor="text1"/>
-          <w:sz w:val="24"/>
-          <w:szCs w:val="24"/>
-        </w:rPr>
-        <w:t xml:space="preserve"> file, these are the commands should be mentioned. Refer image (highlighted in red</w:t>
+        <w:t>Creating docker file is important to dockerize flask app. And to create Dockerfile file, these are the commands should be mentioned. Refer image (highlighted in red</w:t>
       </w:r>
     </w:p>
     <w:p>
@@ -16009,7 +14385,7 @@
                     </pic:cNvPicPr>
                   </pic:nvPicPr>
                   <pic:blipFill>
-                    <a:blip r:embed="rId52">
+                    <a:blip r:embed="rId53">
                       <a:extLst>
                         <a:ext uri="{28A0092B-C50C-407E-A947-70E740481C1C}">
                           <a14:useLocalDpi xmlns:a14="http://schemas.microsoft.com/office/drawing/2010/main" val="0"/>
@@ -16094,7 +14470,7 @@
                     </pic:cNvPicPr>
                   </pic:nvPicPr>
                   <pic:blipFill>
-                    <a:blip r:embed="rId53">
+                    <a:blip r:embed="rId54">
                       <a:extLst>
                         <a:ext uri="{28A0092B-C50C-407E-A947-70E740481C1C}">
                           <a14:useLocalDpi xmlns:a14="http://schemas.microsoft.com/office/drawing/2010/main" val="0"/>
@@ -16152,39 +14528,7 @@
           <w:sz w:val="24"/>
           <w:szCs w:val="24"/>
         </w:rPr>
-        <w:t xml:space="preserve">Command to create image, this will download python version mentioned in </w:t>
-      </w:r>
-      <w:proofErr w:type="spellStart"/>
-      <w:r>
-        <w:rPr>
-          <w:sz w:val="24"/>
-          <w:szCs w:val="24"/>
-        </w:rPr>
-        <w:t>Dockerfile</w:t>
-      </w:r>
-      <w:proofErr w:type="spellEnd"/>
-      <w:r>
-        <w:rPr>
-          <w:sz w:val="24"/>
-          <w:szCs w:val="24"/>
-        </w:rPr>
-        <w:t xml:space="preserve"> and all the other dependent </w:t>
-      </w:r>
-      <w:proofErr w:type="gramStart"/>
-      <w:r>
-        <w:rPr>
-          <w:sz w:val="24"/>
-          <w:szCs w:val="24"/>
-        </w:rPr>
-        <w:t>packages(</w:t>
-      </w:r>
-      <w:proofErr w:type="gramEnd"/>
-      <w:r>
-        <w:rPr>
-          <w:sz w:val="24"/>
-          <w:szCs w:val="24"/>
-        </w:rPr>
-        <w:t>from requirements.txt):</w:t>
+        <w:t>Command to create image, this will download python version mentioned in Dockerfile and all the other dependent packages(from requirements.txt):</w:t>
       </w:r>
     </w:p>
     <w:p>
@@ -16202,36 +14546,8 @@
           <w:sz w:val="24"/>
           <w:szCs w:val="24"/>
         </w:rPr>
-        <w:t xml:space="preserve">docker image build -t </w:t>
-      </w:r>
-      <w:proofErr w:type="spellStart"/>
-      <w:r>
-        <w:rPr>
-          <w:color w:val="0070C0"/>
-          <w:sz w:val="24"/>
-          <w:szCs w:val="24"/>
-        </w:rPr>
-        <w:t>breastcancer</w:t>
-      </w:r>
-      <w:proofErr w:type="spellEnd"/>
-      <w:r>
-        <w:rPr>
-          <w:color w:val="0070C0"/>
-          <w:sz w:val="24"/>
-          <w:szCs w:val="24"/>
-        </w:rPr>
-        <w:t>-</w:t>
-      </w:r>
-      <w:proofErr w:type="gramStart"/>
-      <w:r>
-        <w:rPr>
-          <w:color w:val="0070C0"/>
-          <w:sz w:val="24"/>
-          <w:szCs w:val="24"/>
-        </w:rPr>
-        <w:t>image .</w:t>
-      </w:r>
-      <w:proofErr w:type="gramEnd"/>
+        <w:t>docker image build -t breastcancer-image .</w:t>
+      </w:r>
     </w:p>
     <w:p>
       <w:pPr>
@@ -16285,21 +14601,12 @@
           <w:szCs w:val="24"/>
         </w:rPr>
       </w:pPr>
-      <w:proofErr w:type="gramStart"/>
       <w:r>
         <w:rPr>
           <w:sz w:val="24"/>
           <w:szCs w:val="24"/>
         </w:rPr>
-        <w:t>Finally</w:t>
-      </w:r>
-      <w:proofErr w:type="gramEnd"/>
-      <w:r>
-        <w:rPr>
-          <w:sz w:val="24"/>
-          <w:szCs w:val="24"/>
-        </w:rPr>
-        <w:t xml:space="preserve"> to run the created image locally, run this command – </w:t>
+        <w:t xml:space="preserve">Finally to run the created image locally, run this command – </w:t>
       </w:r>
     </w:p>
     <w:p>
@@ -16317,25 +14624,7 @@
           <w:sz w:val="24"/>
           <w:szCs w:val="24"/>
         </w:rPr>
-        <w:t xml:space="preserve">docker run -p 5001:5000 -d </w:t>
-      </w:r>
-      <w:proofErr w:type="spellStart"/>
-      <w:r>
-        <w:rPr>
-          <w:color w:val="0070C0"/>
-          <w:sz w:val="24"/>
-          <w:szCs w:val="24"/>
-        </w:rPr>
-        <w:t>breastcancer</w:t>
-      </w:r>
-      <w:proofErr w:type="spellEnd"/>
-      <w:r>
-        <w:rPr>
-          <w:color w:val="0070C0"/>
-          <w:sz w:val="24"/>
-          <w:szCs w:val="24"/>
-        </w:rPr>
-        <w:t>-image</w:t>
+        <w:t>docker run -p 5001:5000 -d breastcancer-image</w:t>
       </w:r>
     </w:p>
     <w:p>
@@ -16379,7 +14668,7 @@
       <w:pPr>
         <w:pStyle w:val="ListParagraph"/>
       </w:pPr>
-      <w:hyperlink r:id="rId54" w:history="1">
+      <w:hyperlink r:id="rId55" w:history="1">
         <w:r>
           <w:rPr>
             <w:rStyle w:val="Hyperlink"/>
@@ -16421,7 +14710,7 @@
                     </pic:cNvPicPr>
                   </pic:nvPicPr>
                   <pic:blipFill>
-                    <a:blip r:embed="rId55">
+                    <a:blip r:embed="rId56">
                       <a:extLst>
                         <a:ext uri="{28A0092B-C50C-407E-A947-70E740481C1C}">
                           <a14:useLocalDpi xmlns:a14="http://schemas.microsoft.com/office/drawing/2010/main" val="0"/>
@@ -16465,42 +14754,33 @@
           <w:szCs w:val="24"/>
         </w:rPr>
       </w:pPr>
-      <w:proofErr w:type="spellStart"/>
       <w:r>
         <w:rPr>
           <w:sz w:val="24"/>
           <w:szCs w:val="24"/>
         </w:rPr>
-        <w:t>Dockerization</w:t>
-      </w:r>
-      <w:proofErr w:type="spellEnd"/>
-      <w:r>
+        <w:t>Dockerization is completed.</w:t>
+      </w:r>
+    </w:p>
+    <w:p>
+      <w:pPr>
         <w:rPr>
           <w:sz w:val="24"/>
           <w:szCs w:val="24"/>
         </w:rPr>
-        <w:t xml:space="preserve"> is completed.</w:t>
-      </w:r>
-    </w:p>
-    <w:p>
-      <w:pPr>
+      </w:pPr>
+      <w:r>
         <w:rPr>
           <w:sz w:val="24"/>
           <w:szCs w:val="24"/>
         </w:rPr>
-      </w:pPr>
+        <w:t xml:space="preserve">Docker </w:t>
+      </w:r>
       <w:r>
         <w:rPr>
           <w:sz w:val="24"/>
           <w:szCs w:val="24"/>
         </w:rPr>
-        <w:t xml:space="preserve">Docker </w:t>
-      </w:r>
-      <w:r>
-        <w:rPr>
-          <w:sz w:val="24"/>
-          <w:szCs w:val="24"/>
-        </w:rPr>
         <w:t xml:space="preserve">Reference Link – </w:t>
       </w:r>
     </w:p>
@@ -16510,7 +14790,7 @@
           <w:lang w:val="en-GB"/>
         </w:rPr>
       </w:pPr>
-      <w:hyperlink r:id="rId56" w:history="1">
+      <w:hyperlink r:id="rId57" w:history="1">
         <w:r>
           <w:rPr>
             <w:rStyle w:val="Hyperlink"/>
@@ -16777,7 +15057,7 @@
                     <pic:cNvPicPr/>
                   </pic:nvPicPr>
                   <pic:blipFill>
-                    <a:blip r:embed="rId57"/>
+                    <a:blip r:embed="rId58"/>
                     <a:stretch>
                       <a:fillRect/>
                     </a:stretch>
@@ -16862,14 +15142,12 @@
                 <w:color w:val="000000" w:themeColor="text1"/>
               </w:rPr>
             </w:pPr>
-            <w:proofErr w:type="spellStart"/>
             <w:r>
               <w:rPr>
                 <w:color w:val="000000" w:themeColor="text1"/>
               </w:rPr>
               <w:t>getlogger</w:t>
             </w:r>
-            <w:proofErr w:type="spellEnd"/>
           </w:p>
         </w:tc>
       </w:tr>
@@ -16991,16 +15269,8 @@
               <w:rPr>
                 <w:color w:val="000000" w:themeColor="text1"/>
               </w:rPr>
-              <w:t xml:space="preserve">Input </w:t>
-            </w:r>
-            <w:proofErr w:type="gramStart"/>
-            <w:r>
-              <w:rPr>
-                <w:color w:val="000000" w:themeColor="text1"/>
-              </w:rPr>
-              <w:t>parameter  names</w:t>
-            </w:r>
-            <w:proofErr w:type="gramEnd"/>
+              <w:t>Input parameter  names</w:t>
+            </w:r>
           </w:p>
         </w:tc>
         <w:tc>
@@ -17014,33 +15284,11 @@
                 <w:color w:val="000000" w:themeColor="text1"/>
               </w:rPr>
             </w:pPr>
-            <w:proofErr w:type="spellStart"/>
-            <w:r>
-              <w:rPr>
-                <w:color w:val="000000" w:themeColor="text1"/>
-              </w:rPr>
-              <w:t>loggername</w:t>
-            </w:r>
-            <w:proofErr w:type="spellEnd"/>
-            <w:r>
-              <w:rPr>
-                <w:color w:val="000000" w:themeColor="text1"/>
-              </w:rPr>
-              <w:t xml:space="preserve">, filename, </w:t>
-            </w:r>
-            <w:proofErr w:type="spellStart"/>
-            <w:r>
-              <w:rPr>
-                <w:color w:val="000000" w:themeColor="text1"/>
-              </w:rPr>
-              <w:t>consoleHandlerrequired</w:t>
-            </w:r>
-            <w:proofErr w:type="spellEnd"/>
-            <w:r>
-              <w:rPr>
-                <w:color w:val="000000" w:themeColor="text1"/>
-              </w:rPr>
-              <w:t>=False</w:t>
+            <w:r>
+              <w:rPr>
+                <w:color w:val="000000" w:themeColor="text1"/>
+              </w:rPr>
+              <w:t>loggername, filename, consoleHandlerrequired=False</w:t>
             </w:r>
           </w:p>
         </w:tc>
@@ -17080,8 +15328,6 @@
                 <w:color w:val="000000" w:themeColor="text1"/>
               </w:rPr>
             </w:pPr>
-            <w:proofErr w:type="spellStart"/>
-            <w:proofErr w:type="gramStart"/>
             <w:r>
               <w:rPr>
                 <w:color w:val="000000" w:themeColor="text1"/>
@@ -17098,15 +15344,7 @@
               <w:rPr>
                 <w:color w:val="000000" w:themeColor="text1"/>
               </w:rPr>
-              <w:t>Message</w:t>
-            </w:r>
-            <w:proofErr w:type="spellEnd"/>
-            <w:proofErr w:type="gramEnd"/>
-            <w:r>
-              <w:rPr>
-                <w:color w:val="000000" w:themeColor="text1"/>
-              </w:rPr>
-              <w:t xml:space="preserve"> to log in files</w:t>
+              <w:t>Message to log in files</w:t>
             </w:r>
           </w:p>
           <w:p>
@@ -17150,14 +15388,12 @@
                 <w:color w:val="000000" w:themeColor="text1"/>
               </w:rPr>
             </w:pPr>
-            <w:proofErr w:type="spellStart"/>
             <w:r>
               <w:rPr>
                 <w:color w:val="000000" w:themeColor="text1"/>
               </w:rPr>
               <w:t>ouptput</w:t>
             </w:r>
-            <w:proofErr w:type="spellEnd"/>
           </w:p>
         </w:tc>
         <w:tc>
@@ -17291,7 +15527,7 @@
                     </pic:cNvPicPr>
                   </pic:nvPicPr>
                   <pic:blipFill>
-                    <a:blip r:embed="rId58">
+                    <a:blip r:embed="rId59">
                       <a:extLst>
                         <a:ext uri="{28A0092B-C50C-407E-A947-70E740481C1C}">
                           <a14:useLocalDpi xmlns:a14="http://schemas.microsoft.com/office/drawing/2010/main" val="0"/>
@@ -17414,7 +15650,7 @@
                     </pic:cNvPicPr>
                   </pic:nvPicPr>
                   <pic:blipFill>
-                    <a:blip r:embed="rId59">
+                    <a:blip r:embed="rId60">
                       <a:extLst>
                         <a:ext uri="{28A0092B-C50C-407E-A947-70E740481C1C}">
                           <a14:useLocalDpi xmlns:a14="http://schemas.microsoft.com/office/drawing/2010/main" val="0"/>
@@ -17475,7 +15711,7 @@
                     </pic:cNvPicPr>
                   </pic:nvPicPr>
                   <pic:blipFill>
-                    <a:blip r:embed="rId60">
+                    <a:blip r:embed="rId61">
                       <a:extLst>
                         <a:ext uri="{28A0092B-C50C-407E-A947-70E740481C1C}">
                           <a14:useLocalDpi xmlns:a14="http://schemas.microsoft.com/office/drawing/2010/main" val="0"/>
@@ -17536,7 +15772,7 @@
                     </pic:cNvPicPr>
                   </pic:nvPicPr>
                   <pic:blipFill>
-                    <a:blip r:embed="rId61">
+                    <a:blip r:embed="rId62">
                       <a:extLst>
                         <a:ext uri="{28A0092B-C50C-407E-A947-70E740481C1C}">
                           <a14:useLocalDpi xmlns:a14="http://schemas.microsoft.com/office/drawing/2010/main" val="0"/>
@@ -17634,7 +15870,7 @@
                     </pic:cNvPicPr>
                   </pic:nvPicPr>
                   <pic:blipFill>
-                    <a:blip r:embed="rId62">
+                    <a:blip r:embed="rId63">
                       <a:extLst>
                         <a:ext uri="{28A0092B-C50C-407E-A947-70E740481C1C}">
                           <a14:useLocalDpi xmlns:a14="http://schemas.microsoft.com/office/drawing/2010/main" val="0"/>
@@ -17695,7 +15931,7 @@
                     </pic:cNvPicPr>
                   </pic:nvPicPr>
                   <pic:blipFill>
-                    <a:blip r:embed="rId63">
+                    <a:blip r:embed="rId64">
                       <a:extLst>
                         <a:ext uri="{28A0092B-C50C-407E-A947-70E740481C1C}">
                           <a14:useLocalDpi xmlns:a14="http://schemas.microsoft.com/office/drawing/2010/main" val="0"/>
@@ -17832,29 +16068,7 @@
           <w:szCs w:val="23"/>
           <w:shd w:val="clear" w:color="auto" w:fill="F9F9F9"/>
         </w:rPr>
-        <w:t xml:space="preserve">Comments should be complete sentences. Always make a priority of keeping the comments </w:t>
-      </w:r>
-      <w:proofErr w:type="gramStart"/>
-      <w:r>
-        <w:rPr>
-          <w:rFonts w:ascii="Arial" w:hAnsi="Arial" w:cs="Arial"/>
-          <w:color w:val="000000" w:themeColor="text1"/>
-          <w:sz w:val="23"/>
-          <w:szCs w:val="23"/>
-          <w:shd w:val="clear" w:color="auto" w:fill="F9F9F9"/>
-        </w:rPr>
-        <w:t>up-to-date</w:t>
-      </w:r>
-      <w:proofErr w:type="gramEnd"/>
-      <w:r>
-        <w:rPr>
-          <w:rFonts w:ascii="Arial" w:hAnsi="Arial" w:cs="Arial"/>
-          <w:color w:val="000000" w:themeColor="text1"/>
-          <w:sz w:val="23"/>
-          <w:szCs w:val="23"/>
-          <w:shd w:val="clear" w:color="auto" w:fill="F9F9F9"/>
-        </w:rPr>
-        <w:t xml:space="preserve"> when the code changes. Ensure that your comments are clear and easily understandable to other speakers of the language you are writing in.</w:t>
+        <w:t>Comments should be complete sentences. Always make a priority of keeping the comments up-to-date when the code changes. Ensure that your comments are clear and easily understandable to other speakers of the language you are writing in.</w:t>
       </w:r>
     </w:p>
     <w:p>
@@ -17925,7 +16139,6 @@
         </w:rPr>
         <w:t xml:space="preserve">The variable name should be appropriate based on the things that they do. DO NOT USE NAMES LIKE x, k, y etc.  Always use a meaningful English word. For example, </w:t>
       </w:r>
-      <w:proofErr w:type="spellStart"/>
       <w:r>
         <w:rPr>
           <w:rFonts w:ascii="Arial" w:hAnsi="Arial" w:cs="Arial"/>
@@ -17934,40 +16147,7 @@
           <w:szCs w:val="23"/>
           <w:shd w:val="clear" w:color="auto" w:fill="F9F9F9"/>
         </w:rPr>
-        <w:t>customer_name</w:t>
-      </w:r>
-      <w:proofErr w:type="spellEnd"/>
-      <w:r>
-        <w:rPr>
-          <w:rFonts w:ascii="Arial" w:hAnsi="Arial" w:cs="Arial"/>
-          <w:color w:val="000000" w:themeColor="text1"/>
-          <w:sz w:val="23"/>
-          <w:szCs w:val="23"/>
-          <w:shd w:val="clear" w:color="auto" w:fill="F9F9F9"/>
-        </w:rPr>
-        <w:t xml:space="preserve">, </w:t>
-      </w:r>
-      <w:proofErr w:type="spellStart"/>
-      <w:r>
-        <w:rPr>
-          <w:rFonts w:ascii="Arial" w:hAnsi="Arial" w:cs="Arial"/>
-          <w:color w:val="000000" w:themeColor="text1"/>
-          <w:sz w:val="23"/>
-          <w:szCs w:val="23"/>
-          <w:shd w:val="clear" w:color="auto" w:fill="F9F9F9"/>
-        </w:rPr>
-        <w:t>nearest_neighbour</w:t>
-      </w:r>
-      <w:proofErr w:type="spellEnd"/>
-      <w:r>
-        <w:rPr>
-          <w:rFonts w:ascii="Arial" w:hAnsi="Arial" w:cs="Arial"/>
-          <w:color w:val="000000" w:themeColor="text1"/>
-          <w:sz w:val="23"/>
-          <w:szCs w:val="23"/>
-          <w:shd w:val="clear" w:color="auto" w:fill="F9F9F9"/>
-        </w:rPr>
-        <w:t xml:space="preserve"> etc.</w:t>
+        <w:t>customer_name, nearest_neighbour etc.</w:t>
       </w:r>
     </w:p>
     <w:p>
@@ -18000,51 +16180,7 @@
           <w:szCs w:val="23"/>
           <w:shd w:val="clear" w:color="auto" w:fill="F9F9F9"/>
         </w:rPr>
-        <w:t xml:space="preserve">make a meaningful sense of what they are supposed to accomplish. For e.g.: </w:t>
-      </w:r>
-      <w:proofErr w:type="spellStart"/>
-      <w:r>
-        <w:rPr>
-          <w:rFonts w:ascii="Arial" w:hAnsi="Arial" w:cs="Arial"/>
-          <w:color w:val="000000" w:themeColor="text1"/>
-          <w:sz w:val="23"/>
-          <w:szCs w:val="23"/>
-          <w:shd w:val="clear" w:color="auto" w:fill="F9F9F9"/>
-        </w:rPr>
-        <w:t>load_data_from_</w:t>
-      </w:r>
-      <w:proofErr w:type="gramStart"/>
-      <w:r>
-        <w:rPr>
-          <w:rFonts w:ascii="Arial" w:hAnsi="Arial" w:cs="Arial"/>
-          <w:color w:val="000000" w:themeColor="text1"/>
-          <w:sz w:val="23"/>
-          <w:szCs w:val="23"/>
-          <w:shd w:val="clear" w:color="auto" w:fill="F9F9F9"/>
-        </w:rPr>
-        <w:t>sql</w:t>
-      </w:r>
-      <w:proofErr w:type="spellEnd"/>
-      <w:r>
-        <w:rPr>
-          <w:rFonts w:ascii="Arial" w:hAnsi="Arial" w:cs="Arial"/>
-          <w:color w:val="000000" w:themeColor="text1"/>
-          <w:sz w:val="23"/>
-          <w:szCs w:val="23"/>
-          <w:shd w:val="clear" w:color="auto" w:fill="F9F9F9"/>
-        </w:rPr>
-        <w:t>(</w:t>
-      </w:r>
-      <w:proofErr w:type="gramEnd"/>
-      <w:r>
-        <w:rPr>
-          <w:rFonts w:ascii="Arial" w:hAnsi="Arial" w:cs="Arial"/>
-          <w:color w:val="000000" w:themeColor="text1"/>
-          <w:sz w:val="23"/>
-          <w:szCs w:val="23"/>
-          <w:shd w:val="clear" w:color="auto" w:fill="F9F9F9"/>
-        </w:rPr>
-        <w:t>)</w:t>
+        <w:t>make a meaningful sense of what they are supposed to accomplish. For e.g.: load_data_from_sql()</w:t>
       </w:r>
     </w:p>
     <w:p>
@@ -18109,63 +16245,7 @@
           <w:szCs w:val="23"/>
           <w:shd w:val="clear" w:color="auto" w:fill="F9F9F9"/>
         </w:rPr>
-        <w:t xml:space="preserve">Class names should normally use the </w:t>
-      </w:r>
-      <w:proofErr w:type="spellStart"/>
-      <w:r>
-        <w:rPr>
-          <w:rFonts w:ascii="Arial" w:hAnsi="Arial" w:cs="Arial"/>
-          <w:color w:val="000000" w:themeColor="text1"/>
-          <w:sz w:val="23"/>
-          <w:szCs w:val="23"/>
-          <w:shd w:val="clear" w:color="auto" w:fill="F9F9F9"/>
-        </w:rPr>
-        <w:t>CapWords</w:t>
-      </w:r>
-      <w:proofErr w:type="spellEnd"/>
-      <w:r>
-        <w:rPr>
-          <w:rFonts w:ascii="Arial" w:hAnsi="Arial" w:cs="Arial"/>
-          <w:color w:val="000000" w:themeColor="text1"/>
-          <w:sz w:val="23"/>
-          <w:szCs w:val="23"/>
-          <w:shd w:val="clear" w:color="auto" w:fill="F9F9F9"/>
-        </w:rPr>
-        <w:t xml:space="preserve"> convention. Class name should also represent the functionality of the class. For e.g. </w:t>
-      </w:r>
-      <w:proofErr w:type="spellStart"/>
-      <w:proofErr w:type="gramStart"/>
-      <w:r>
-        <w:rPr>
-          <w:rFonts w:ascii="Arial" w:hAnsi="Arial" w:cs="Arial"/>
-          <w:color w:val="000000" w:themeColor="text1"/>
-          <w:sz w:val="23"/>
-          <w:szCs w:val="23"/>
-          <w:shd w:val="clear" w:color="auto" w:fill="F9F9F9"/>
-        </w:rPr>
-        <w:t>DataLoader</w:t>
-      </w:r>
-      <w:proofErr w:type="spellEnd"/>
-      <w:r>
-        <w:rPr>
-          <w:rFonts w:ascii="Arial" w:hAnsi="Arial" w:cs="Arial"/>
-          <w:color w:val="000000" w:themeColor="text1"/>
-          <w:sz w:val="23"/>
-          <w:szCs w:val="23"/>
-          <w:shd w:val="clear" w:color="auto" w:fill="F9F9F9"/>
-        </w:rPr>
-        <w:t>(</w:t>
-      </w:r>
-      <w:proofErr w:type="gramEnd"/>
-      <w:r>
-        <w:rPr>
-          <w:rFonts w:ascii="Arial" w:hAnsi="Arial" w:cs="Arial"/>
-          <w:color w:val="000000" w:themeColor="text1"/>
-          <w:sz w:val="23"/>
-          <w:szCs w:val="23"/>
-          <w:shd w:val="clear" w:color="auto" w:fill="F9F9F9"/>
-        </w:rPr>
-        <w:t>)</w:t>
+        <w:t>Class names should normally use the CapWords convention. Class name should also represent the functionality of the class. For e.g. DataLoader()</w:t>
       </w:r>
     </w:p>
     <w:p>
@@ -18188,20 +16268,8 @@
           <w:szCs w:val="23"/>
           <w:shd w:val="clear" w:color="auto" w:fill="F9F9F9"/>
         </w:rPr>
-        <w:t xml:space="preserve">Modules/Packages/Folders should have short, all-lowercase names. Underscores can be used in the module name if it improves readability. For e.g.: </w:t>
-      </w:r>
-      <w:proofErr w:type="spellStart"/>
-      <w:r>
-        <w:rPr>
-          <w:rFonts w:ascii="Arial" w:hAnsi="Arial" w:cs="Arial"/>
-          <w:color w:val="000000" w:themeColor="text1"/>
-          <w:sz w:val="23"/>
-          <w:szCs w:val="23"/>
-          <w:shd w:val="clear" w:color="auto" w:fill="F9F9F9"/>
-        </w:rPr>
-        <w:t>data_ingestion</w:t>
-      </w:r>
-      <w:proofErr w:type="spellEnd"/>
+        <w:t>Modules/Packages/Folders should have short, all-lowercase names. Underscores can be used in the module name if it improves readability. For e.g.: data_ingestion</w:t>
+      </w:r>
     </w:p>
     <w:p>
       <w:pPr>
@@ -18420,29 +16488,7 @@
           <w:szCs w:val="23"/>
           <w:shd w:val="clear" w:color="auto" w:fill="F9F9F9"/>
         </w:rPr>
-        <w:t xml:space="preserve">When a resource is local to a </w:t>
-      </w:r>
-      <w:proofErr w:type="gramStart"/>
-      <w:r>
-        <w:rPr>
-          <w:rFonts w:ascii="Arial" w:hAnsi="Arial" w:cs="Arial"/>
-          <w:color w:val="000000" w:themeColor="text1"/>
-          <w:sz w:val="23"/>
-          <w:szCs w:val="23"/>
-          <w:shd w:val="clear" w:color="auto" w:fill="F9F9F9"/>
-        </w:rPr>
-        <w:t>particular section</w:t>
-      </w:r>
-      <w:proofErr w:type="gramEnd"/>
-      <w:r>
-        <w:rPr>
-          <w:rFonts w:ascii="Arial" w:hAnsi="Arial" w:cs="Arial"/>
-          <w:color w:val="000000" w:themeColor="text1"/>
-          <w:sz w:val="23"/>
-          <w:szCs w:val="23"/>
-          <w:shd w:val="clear" w:color="auto" w:fill="F9F9F9"/>
-        </w:rPr>
-        <w:t xml:space="preserve"> of code, use a </w:t>
+        <w:t>When a resource is local to a particular section of code, use a </w:t>
       </w:r>
       <w:r>
         <w:rPr>
@@ -18536,41 +16582,7 @@
           <w:szCs w:val="23"/>
           <w:shd w:val="clear" w:color="auto" w:fill="F9F9F9"/>
         </w:rPr>
-        <w:t xml:space="preserve">Object type comparisons should always use </w:t>
-      </w:r>
-      <w:proofErr w:type="spellStart"/>
-      <w:proofErr w:type="gramStart"/>
-      <w:r>
-        <w:rPr>
-          <w:rFonts w:ascii="Arial" w:hAnsi="Arial" w:cs="Arial"/>
-          <w:color w:val="000000" w:themeColor="text1"/>
-          <w:sz w:val="23"/>
-          <w:szCs w:val="23"/>
-          <w:shd w:val="clear" w:color="auto" w:fill="F9F9F9"/>
-        </w:rPr>
-        <w:t>isinstance</w:t>
-      </w:r>
-      <w:proofErr w:type="spellEnd"/>
-      <w:r>
-        <w:rPr>
-          <w:rFonts w:ascii="Arial" w:hAnsi="Arial" w:cs="Arial"/>
-          <w:color w:val="000000" w:themeColor="text1"/>
-          <w:sz w:val="23"/>
-          <w:szCs w:val="23"/>
-          <w:shd w:val="clear" w:color="auto" w:fill="F9F9F9"/>
-        </w:rPr>
-        <w:t>(</w:t>
-      </w:r>
-      <w:proofErr w:type="gramEnd"/>
-      <w:r>
-        <w:rPr>
-          <w:rFonts w:ascii="Arial" w:hAnsi="Arial" w:cs="Arial"/>
-          <w:color w:val="000000" w:themeColor="text1"/>
-          <w:sz w:val="23"/>
-          <w:szCs w:val="23"/>
-          <w:shd w:val="clear" w:color="auto" w:fill="F9F9F9"/>
-        </w:rPr>
-        <w:t>) instead of comparing types directly</w:t>
+        <w:t>Object type comparisons should always use isinstance() instead of comparing types directly</w:t>
       </w:r>
     </w:p>
     <w:p>
@@ -18593,29 +16605,7 @@
           <w:szCs w:val="23"/>
           <w:shd w:val="clear" w:color="auto" w:fill="F9F9F9"/>
         </w:rPr>
-        <w:t xml:space="preserve">Don't compare </w:t>
-      </w:r>
-      <w:proofErr w:type="spellStart"/>
-      <w:r>
-        <w:rPr>
-          <w:rFonts w:ascii="Arial" w:hAnsi="Arial" w:cs="Arial"/>
-          <w:color w:val="000000" w:themeColor="text1"/>
-          <w:sz w:val="23"/>
-          <w:szCs w:val="23"/>
-          <w:shd w:val="clear" w:color="auto" w:fill="F9F9F9"/>
-        </w:rPr>
-        <w:t>boolean</w:t>
-      </w:r>
-      <w:proofErr w:type="spellEnd"/>
-      <w:r>
-        <w:rPr>
-          <w:rFonts w:ascii="Arial" w:hAnsi="Arial" w:cs="Arial"/>
-          <w:color w:val="000000" w:themeColor="text1"/>
-          <w:sz w:val="23"/>
-          <w:szCs w:val="23"/>
-          <w:shd w:val="clear" w:color="auto" w:fill="F9F9F9"/>
-        </w:rPr>
-        <w:t xml:space="preserve"> values to True or False using </w:t>
+        <w:t>Don't compare boolean values to True or False using </w:t>
       </w:r>
       <w:r>
         <w:rPr>
@@ -23087,6 +21077,18 @@
     <w:basedOn w:val="DefaultParagraphFont"/>
     <w:rsid w:val="007019DD"/>
   </w:style>
+  <w:style w:type="character" w:styleId="UnresolvedMention">
+    <w:name w:val="Unresolved Mention"/>
+    <w:basedOn w:val="DefaultParagraphFont"/>
+    <w:uiPriority w:val="99"/>
+    <w:semiHidden/>
+    <w:unhideWhenUsed/>
+    <w:rsid w:val="001F05B2"/>
+    <w:rPr>
+      <w:color w:val="605E5C"/>
+      <w:shd w:val="clear" w:color="auto" w:fill="E1DFDD"/>
+    </w:rPr>
+  </w:style>
 </w:styles>
 </file>
 
@@ -23356,7 +21358,7 @@
 </file>
 
 <file path=customXml/itemProps1.xml><?xml version="1.0" encoding="utf-8"?>
-<ds:datastoreItem xmlns:ds="http://schemas.openxmlformats.org/officeDocument/2006/customXml" ds:itemID="{516E2012-304A-415D-B994-EC539C100DB5}">
+<ds:datastoreItem xmlns:ds="http://schemas.openxmlformats.org/officeDocument/2006/customXml" ds:itemID="{9D6A9D88-28B1-4C9A-8546-3F0F6BF06076}">
   <ds:schemaRefs>
     <ds:schemaRef ds:uri="http://schemas.openxmlformats.org/officeDocument/2006/bibliography"/>
   </ds:schemaRefs>

</xml_diff>